<commit_message>
Finalização de documento 3: Documento de visão
</commit_message>
<xml_diff>
--- a/documentacao/arquivos/3 - Documento de visao.docx
+++ b/documentacao/arquivos/3 - Documento de visao.docx
@@ -265,12 +265,6 @@
         <w:gridCol w:w="4394"/>
       </w:tblGrid>
       <w:tr>
-        <w:tblPrEx>
-          <w:tblCellMar>
-            <w:top w:w="0" w:type="dxa"/>
-            <w:bottom w:w="0" w:type="dxa"/>
-          </w:tblCellMar>
-        </w:tblPrEx>
         <w:tc>
           <w:tcPr>
             <w:tcW w:w="4786" w:type="dxa"/>
@@ -351,12 +345,6 @@
         </w:tc>
       </w:tr>
       <w:tr>
-        <w:tblPrEx>
-          <w:tblCellMar>
-            <w:top w:w="0" w:type="dxa"/>
-            <w:bottom w:w="0" w:type="dxa"/>
-          </w:tblCellMar>
-        </w:tblPrEx>
         <w:tc>
           <w:tcPr>
             <w:tcW w:w="4786" w:type="dxa"/>
@@ -432,12 +420,6 @@
         </w:tc>
       </w:tr>
       <w:tr>
-        <w:tblPrEx>
-          <w:tblCellMar>
-            <w:top w:w="0" w:type="dxa"/>
-            <w:bottom w:w="0" w:type="dxa"/>
-          </w:tblCellMar>
-        </w:tblPrEx>
         <w:tc>
           <w:tcPr>
             <w:tcW w:w="4786" w:type="dxa"/>
@@ -565,12 +547,6 @@
         <w:gridCol w:w="2126"/>
       </w:tblGrid>
       <w:tr>
-        <w:tblPrEx>
-          <w:tblCellMar>
-            <w:top w:w="0" w:type="dxa"/>
-            <w:bottom w:w="0" w:type="dxa"/>
-          </w:tblCellMar>
-        </w:tblPrEx>
         <w:tc>
           <w:tcPr>
             <w:tcW w:w="1592" w:type="dxa"/>
@@ -721,12 +697,6 @@
         </w:tc>
       </w:tr>
       <w:tr>
-        <w:tblPrEx>
-          <w:tblCellMar>
-            <w:top w:w="0" w:type="dxa"/>
-            <w:bottom w:w="0" w:type="dxa"/>
-          </w:tblCellMar>
-        </w:tblPrEx>
         <w:tc>
           <w:tcPr>
             <w:tcW w:w="1592" w:type="dxa"/>
@@ -1008,7 +978,7 @@
         </w:rPr>
         <w:fldChar w:fldCharType="separate"/>
       </w:r>
-      <w:hyperlink r:id="rId8" w:history="1">
+      <w:hyperlink w:anchor="__RefHeading___Toc287451809" w:history="1">
         <w:r>
           <w:rPr>
             <w:rFonts w:ascii="Arial" w:hAnsi="Arial" w:cs="Arial"/>
@@ -1016,7 +986,7 @@
           <w:t>1</w:t>
         </w:r>
       </w:hyperlink>
-      <w:hyperlink r:id="rId9" w:history="1">
+      <w:hyperlink w:anchor="__RefHeading___Toc287451809" w:history="1">
         <w:r>
           <w:rPr>
             <w:rFonts w:ascii="Calibri" w:hAnsi="Calibri" w:cs="Calibri"/>
@@ -1026,7 +996,7 @@
           <w:tab/>
         </w:r>
       </w:hyperlink>
-      <w:hyperlink r:id="rId10" w:history="1">
+      <w:hyperlink w:anchor="__RefHeading___Toc287451809" w:history="1">
         <w:r>
           <w:rPr>
             <w:rFonts w:ascii="Arial" w:hAnsi="Arial" w:cs="Arial"/>
@@ -1034,7 +1004,7 @@
           <w:t>INTRODUÇÃO</w:t>
         </w:r>
       </w:hyperlink>
-      <w:hyperlink r:id="rId11" w:history="1">
+      <w:hyperlink w:anchor="__RefHeading___Toc287451809" w:history="1">
         <w:r>
           <w:rPr>
             <w:rFonts w:cs="Arial"/>
@@ -1051,7 +1021,7 @@
           <w:tab w:val="right" w:pos="851"/>
         </w:tabs>
       </w:pPr>
-      <w:hyperlink r:id="rId12" w:history="1">
+      <w:hyperlink w:anchor="__RefHeading___Toc287451810" w:history="1">
         <w:r>
           <w:rPr>
             <w:rFonts w:ascii="Arial" w:hAnsi="Arial" w:cs="Arial"/>
@@ -1059,7 +1029,7 @@
           <w:t>1.1</w:t>
         </w:r>
       </w:hyperlink>
-      <w:hyperlink r:id="rId13" w:history="1">
+      <w:hyperlink w:anchor="__RefHeading___Toc287451810" w:history="1">
         <w:r>
           <w:rPr>
             <w:rFonts w:ascii="Calibri" w:hAnsi="Calibri" w:cs="Calibri"/>
@@ -1069,7 +1039,7 @@
           <w:tab/>
         </w:r>
       </w:hyperlink>
-      <w:hyperlink r:id="rId14" w:history="1">
+      <w:hyperlink w:anchor="__RefHeading___Toc287451810" w:history="1">
         <w:r>
           <w:rPr>
             <w:rFonts w:ascii="Arial" w:hAnsi="Arial" w:cs="Arial"/>
@@ -1077,7 +1047,7 @@
           <w:t>Escopo</w:t>
         </w:r>
       </w:hyperlink>
-      <w:hyperlink r:id="rId15" w:history="1">
+      <w:hyperlink w:anchor="__RefHeading___Toc287451810" w:history="1">
         <w:r>
           <w:tab/>
           <w:t>6</w:t>
@@ -1091,7 +1061,7 @@
           <w:tab w:val="right" w:pos="851"/>
         </w:tabs>
       </w:pPr>
-      <w:hyperlink r:id="rId16" w:history="1">
+      <w:hyperlink w:anchor="__RefHeading___Toc287451811" w:history="1">
         <w:r>
           <w:rPr>
             <w:rFonts w:ascii="Arial" w:hAnsi="Arial" w:cs="Arial"/>
@@ -1099,7 +1069,7 @@
           <w:t>1.2</w:t>
         </w:r>
       </w:hyperlink>
-      <w:hyperlink r:id="rId17" w:history="1">
+      <w:hyperlink w:anchor="__RefHeading___Toc287451811" w:history="1">
         <w:r>
           <w:rPr>
             <w:rFonts w:ascii="Calibri" w:hAnsi="Calibri" w:cs="Calibri"/>
@@ -1109,7 +1079,7 @@
           <w:tab/>
         </w:r>
       </w:hyperlink>
-      <w:hyperlink r:id="rId18" w:history="1">
+      <w:hyperlink w:anchor="__RefHeading___Toc287451811" w:history="1">
         <w:r>
           <w:rPr>
             <w:rFonts w:ascii="Arial" w:hAnsi="Arial" w:cs="Arial"/>
@@ -1117,7 +1087,7 @@
           <w:t>Definições e Abreviaturas</w:t>
         </w:r>
       </w:hyperlink>
-      <w:hyperlink r:id="rId19" w:history="1">
+      <w:hyperlink w:anchor="__RefHeading___Toc287451811" w:history="1">
         <w:r>
           <w:tab/>
           <w:t>6</w:t>
@@ -1131,7 +1101,7 @@
           <w:tab w:val="right" w:pos="426"/>
         </w:tabs>
       </w:pPr>
-      <w:hyperlink r:id="rId20" w:history="1">
+      <w:hyperlink w:anchor="__RefHeading___Toc287451812" w:history="1">
         <w:r>
           <w:rPr>
             <w:rFonts w:ascii="Arial" w:hAnsi="Arial" w:cs="Arial"/>
@@ -1139,7 +1109,7 @@
           <w:t>2</w:t>
         </w:r>
       </w:hyperlink>
-      <w:hyperlink r:id="rId21" w:history="1">
+      <w:hyperlink w:anchor="__RefHeading___Toc287451812" w:history="1">
         <w:r>
           <w:rPr>
             <w:rFonts w:ascii="Calibri" w:hAnsi="Calibri" w:cs="Calibri"/>
@@ -1149,7 +1119,7 @@
           <w:tab/>
         </w:r>
       </w:hyperlink>
-      <w:hyperlink r:id="rId22" w:history="1">
+      <w:hyperlink w:anchor="__RefHeading___Toc287451812" w:history="1">
         <w:r>
           <w:rPr>
             <w:rFonts w:ascii="Arial" w:hAnsi="Arial" w:cs="Arial"/>
@@ -1157,7 +1127,7 @@
           <w:t>Posicionamento</w:t>
         </w:r>
       </w:hyperlink>
-      <w:hyperlink r:id="rId23" w:history="1">
+      <w:hyperlink w:anchor="__RefHeading___Toc287451812" w:history="1">
         <w:r>
           <w:tab/>
           <w:t>6</w:t>
@@ -1171,7 +1141,7 @@
           <w:tab w:val="right" w:pos="851"/>
         </w:tabs>
       </w:pPr>
-      <w:hyperlink r:id="rId24" w:history="1">
+      <w:hyperlink w:anchor="__RefHeading___Toc287451813" w:history="1">
         <w:r>
           <w:rPr>
             <w:rFonts w:ascii="Arial" w:hAnsi="Arial" w:cs="Arial"/>
@@ -1179,7 +1149,7 @@
           <w:t>2.1</w:t>
         </w:r>
       </w:hyperlink>
-      <w:hyperlink r:id="rId25" w:history="1">
+      <w:hyperlink w:anchor="__RefHeading___Toc287451813" w:history="1">
         <w:r>
           <w:rPr>
             <w:rFonts w:ascii="Calibri" w:hAnsi="Calibri" w:cs="Calibri"/>
@@ -1189,7 +1159,7 @@
           <w:tab/>
         </w:r>
       </w:hyperlink>
-      <w:hyperlink r:id="rId26" w:history="1">
+      <w:hyperlink w:anchor="__RefHeading___Toc287451813" w:history="1">
         <w:r>
           <w:rPr>
             <w:rFonts w:ascii="Arial" w:hAnsi="Arial" w:cs="Arial"/>
@@ -1197,7 +1167,7 @@
           <w:t>Benefícios do Projeto</w:t>
         </w:r>
       </w:hyperlink>
-      <w:hyperlink r:id="rId27" w:history="1">
+      <w:hyperlink w:anchor="__RefHeading___Toc287451813" w:history="1">
         <w:r>
           <w:tab/>
           <w:t>6</w:t>
@@ -1211,7 +1181,7 @@
           <w:tab w:val="right" w:pos="426"/>
         </w:tabs>
       </w:pPr>
-      <w:hyperlink r:id="rId28" w:history="1">
+      <w:hyperlink w:anchor="__RefHeading___Toc287451814" w:history="1">
         <w:r>
           <w:rPr>
             <w:rFonts w:ascii="Arial" w:hAnsi="Arial" w:cs="Arial"/>
@@ -1219,7 +1189,7 @@
           <w:t>3</w:t>
         </w:r>
       </w:hyperlink>
-      <w:hyperlink r:id="rId29" w:history="1">
+      <w:hyperlink w:anchor="__RefHeading___Toc287451814" w:history="1">
         <w:r>
           <w:rPr>
             <w:rFonts w:ascii="Calibri" w:hAnsi="Calibri" w:cs="Calibri"/>
@@ -1229,7 +1199,7 @@
           <w:tab/>
         </w:r>
       </w:hyperlink>
-      <w:hyperlink r:id="rId30" w:history="1">
+      <w:hyperlink w:anchor="__RefHeading___Toc287451814" w:history="1">
         <w:r>
           <w:rPr>
             <w:rFonts w:ascii="Arial" w:hAnsi="Arial" w:cs="Arial"/>
@@ -1237,7 +1207,7 @@
           <w:t>Descrição dos Usuários</w:t>
         </w:r>
       </w:hyperlink>
-      <w:hyperlink r:id="rId31" w:history="1">
+      <w:hyperlink w:anchor="__RefHeading___Toc287451814" w:history="1">
         <w:r>
           <w:tab/>
           <w:t>6</w:t>
@@ -1251,7 +1221,7 @@
           <w:tab w:val="right" w:pos="851"/>
         </w:tabs>
       </w:pPr>
-      <w:hyperlink r:id="rId32" w:history="1">
+      <w:hyperlink w:anchor="__RefHeading___Toc287451815" w:history="1">
         <w:r>
           <w:rPr>
             <w:rFonts w:ascii="Arial" w:hAnsi="Arial" w:cs="Arial"/>
@@ -1259,7 +1229,7 @@
           <w:t>3.1</w:t>
         </w:r>
       </w:hyperlink>
-      <w:hyperlink r:id="rId33" w:history="1">
+      <w:hyperlink w:anchor="__RefHeading___Toc287451815" w:history="1">
         <w:r>
           <w:rPr>
             <w:rFonts w:ascii="Calibri" w:hAnsi="Calibri" w:cs="Calibri"/>
@@ -1269,7 +1239,7 @@
           <w:tab/>
         </w:r>
       </w:hyperlink>
-      <w:hyperlink r:id="rId34" w:history="1">
+      <w:hyperlink w:anchor="__RefHeading___Toc287451815" w:history="1">
         <w:r>
           <w:rPr>
             <w:rFonts w:ascii="Arial" w:hAnsi="Arial" w:cs="Arial"/>
@@ -1277,7 +1247,7 @@
           <w:t>Usuários envolvidos no projeto</w:t>
         </w:r>
       </w:hyperlink>
-      <w:hyperlink r:id="rId35" w:history="1">
+      <w:hyperlink w:anchor="__RefHeading___Toc287451815" w:history="1">
         <w:r>
           <w:tab/>
           <w:t>6</w:t>
@@ -1291,7 +1261,7 @@
           <w:tab w:val="right" w:pos="851"/>
         </w:tabs>
       </w:pPr>
-      <w:hyperlink r:id="rId36" w:history="1">
+      <w:hyperlink w:anchor="__RefHeading___Toc287451816" w:history="1">
         <w:r>
           <w:rPr>
             <w:rFonts w:ascii="Arial" w:hAnsi="Arial" w:cs="Arial"/>
@@ -1299,7 +1269,7 @@
           <w:t>3.2</w:t>
         </w:r>
       </w:hyperlink>
-      <w:hyperlink r:id="rId37" w:history="1">
+      <w:hyperlink w:anchor="__RefHeading___Toc287451816" w:history="1">
         <w:r>
           <w:rPr>
             <w:rFonts w:ascii="Calibri" w:hAnsi="Calibri" w:cs="Calibri"/>
@@ -1309,7 +1279,7 @@
           <w:tab/>
         </w:r>
       </w:hyperlink>
-      <w:hyperlink r:id="rId38" w:history="1">
+      <w:hyperlink w:anchor="__RefHeading___Toc287451816" w:history="1">
         <w:r>
           <w:rPr>
             <w:rFonts w:ascii="Arial" w:hAnsi="Arial" w:cs="Arial"/>
@@ -1317,7 +1287,7 @@
           <w:t>Usuário final</w:t>
         </w:r>
       </w:hyperlink>
-      <w:hyperlink r:id="rId39" w:history="1">
+      <w:hyperlink w:anchor="__RefHeading___Toc287451816" w:history="1">
         <w:r>
           <w:tab/>
           <w:t>7</w:t>
@@ -1331,7 +1301,7 @@
           <w:tab w:val="right" w:pos="851"/>
         </w:tabs>
       </w:pPr>
-      <w:hyperlink r:id="rId40" w:history="1">
+      <w:hyperlink w:anchor="__RefHeading___Toc287451817" w:history="1">
         <w:r>
           <w:rPr>
             <w:rFonts w:ascii="Arial" w:hAnsi="Arial" w:cs="Arial"/>
@@ -1339,7 +1309,7 @@
           <w:t>3.3</w:t>
         </w:r>
       </w:hyperlink>
-      <w:hyperlink r:id="rId41" w:history="1">
+      <w:hyperlink w:anchor="__RefHeading___Toc287451817" w:history="1">
         <w:r>
           <w:rPr>
             <w:rFonts w:ascii="Calibri" w:hAnsi="Calibri" w:cs="Calibri"/>
@@ -1349,7 +1319,7 @@
           <w:tab/>
         </w:r>
       </w:hyperlink>
-      <w:hyperlink r:id="rId42" w:history="1">
+      <w:hyperlink w:anchor="__RefHeading___Toc287451817" w:history="1">
         <w:r>
           <w:rPr>
             <w:rFonts w:ascii="Arial" w:hAnsi="Arial" w:cs="Arial"/>
@@ -1357,7 +1327,7 @@
           <w:t>Ambiente do usuário</w:t>
         </w:r>
       </w:hyperlink>
-      <w:hyperlink r:id="rId43" w:history="1">
+      <w:hyperlink w:anchor="__RefHeading___Toc287451817" w:history="1">
         <w:r>
           <w:tab/>
           <w:t>7</w:t>
@@ -1371,7 +1341,7 @@
           <w:tab w:val="right" w:pos="880"/>
         </w:tabs>
       </w:pPr>
-      <w:hyperlink r:id="rId44" w:history="1">
+      <w:hyperlink w:anchor="__RefHeading___Toc287451818" w:history="1">
         <w:r>
           <w:rPr>
             <w:rFonts w:ascii="Arial" w:hAnsi="Arial" w:cs="Arial"/>
@@ -1379,7 +1349,7 @@
           <w:t>3.3.1</w:t>
         </w:r>
       </w:hyperlink>
-      <w:hyperlink r:id="rId45" w:history="1">
+      <w:hyperlink w:anchor="__RefHeading___Toc287451818" w:history="1">
         <w:r>
           <w:rPr>
             <w:rFonts w:ascii="Calibri" w:hAnsi="Calibri" w:cs="Calibri"/>
@@ -1389,7 +1359,7 @@
           <w:tab/>
         </w:r>
       </w:hyperlink>
-      <w:hyperlink r:id="rId46" w:history="1">
+      <w:hyperlink w:anchor="__RefHeading___Toc287451818" w:history="1">
         <w:r>
           <w:rPr>
             <w:rFonts w:ascii="Arial" w:hAnsi="Arial" w:cs="Arial"/>
@@ -1397,7 +1367,7 @@
           <w:t>Avaliação das instalações e mobiliário</w:t>
         </w:r>
       </w:hyperlink>
-      <w:hyperlink r:id="rId47" w:history="1">
+      <w:hyperlink w:anchor="__RefHeading___Toc287451818" w:history="1">
         <w:r>
           <w:tab/>
           <w:t>7</w:t>
@@ -1411,7 +1381,7 @@
           <w:tab w:val="right" w:pos="880"/>
         </w:tabs>
       </w:pPr>
-      <w:hyperlink r:id="rId48" w:history="1">
+      <w:hyperlink w:anchor="__RefHeading___Toc287451819" w:history="1">
         <w:r>
           <w:rPr>
             <w:rFonts w:ascii="Arial" w:hAnsi="Arial" w:cs="Arial"/>
@@ -1419,7 +1389,7 @@
           <w:t>3.3.2</w:t>
         </w:r>
       </w:hyperlink>
-      <w:hyperlink r:id="rId49" w:history="1">
+      <w:hyperlink w:anchor="__RefHeading___Toc287451819" w:history="1">
         <w:r>
           <w:rPr>
             <w:rFonts w:ascii="Calibri" w:hAnsi="Calibri" w:cs="Calibri"/>
@@ -1429,7 +1399,7 @@
           <w:tab/>
         </w:r>
       </w:hyperlink>
-      <w:hyperlink r:id="rId50" w:history="1">
+      <w:hyperlink w:anchor="__RefHeading___Toc287451819" w:history="1">
         <w:r>
           <w:rPr>
             <w:rFonts w:ascii="Arial" w:hAnsi="Arial" w:cs="Arial"/>
@@ -1437,7 +1407,7 @@
           <w:t>Avaliação de infraestrutura elétrica</w:t>
         </w:r>
       </w:hyperlink>
-      <w:hyperlink r:id="rId51" w:history="1">
+      <w:hyperlink w:anchor="__RefHeading___Toc287451819" w:history="1">
         <w:r>
           <w:tab/>
           <w:t>7</w:t>
@@ -1451,7 +1421,7 @@
           <w:tab w:val="right" w:pos="880"/>
         </w:tabs>
       </w:pPr>
-      <w:hyperlink r:id="rId52" w:history="1">
+      <w:hyperlink w:anchor="__RefHeading___Toc287451820" w:history="1">
         <w:r>
           <w:rPr>
             <w:rFonts w:ascii="Arial" w:hAnsi="Arial" w:cs="Arial"/>
@@ -1459,7 +1429,7 @@
           <w:t>3.3.3</w:t>
         </w:r>
       </w:hyperlink>
-      <w:hyperlink r:id="rId53" w:history="1">
+      <w:hyperlink w:anchor="__RefHeading___Toc287451820" w:history="1">
         <w:r>
           <w:rPr>
             <w:rFonts w:ascii="Calibri" w:hAnsi="Calibri" w:cs="Calibri"/>
@@ -1469,7 +1439,7 @@
           <w:tab/>
         </w:r>
       </w:hyperlink>
-      <w:hyperlink r:id="rId54" w:history="1">
+      <w:hyperlink w:anchor="__RefHeading___Toc287451820" w:history="1">
         <w:r>
           <w:rPr>
             <w:rFonts w:ascii="Arial" w:hAnsi="Arial" w:cs="Arial"/>
@@ -1477,7 +1447,7 @@
           <w:t>Avaliação da infraestrutura e cabeamento lógico</w:t>
         </w:r>
       </w:hyperlink>
-      <w:hyperlink r:id="rId55" w:history="1">
+      <w:hyperlink w:anchor="__RefHeading___Toc287451820" w:history="1">
         <w:r>
           <w:tab/>
           <w:t>7</w:t>
@@ -1491,7 +1461,7 @@
           <w:tab w:val="right" w:pos="851"/>
         </w:tabs>
       </w:pPr>
-      <w:hyperlink r:id="rId56" w:history="1">
+      <w:hyperlink w:anchor="__RefHeading___Toc287451821" w:history="1">
         <w:r>
           <w:rPr>
             <w:rFonts w:ascii="Arial" w:hAnsi="Arial" w:cs="Arial"/>
@@ -1499,7 +1469,7 @@
           <w:t>3.4</w:t>
         </w:r>
       </w:hyperlink>
-      <w:hyperlink r:id="rId57" w:history="1">
+      <w:hyperlink w:anchor="__RefHeading___Toc287451821" w:history="1">
         <w:r>
           <w:rPr>
             <w:rFonts w:ascii="Calibri" w:hAnsi="Calibri" w:cs="Calibri"/>
@@ -1509,7 +1479,7 @@
           <w:tab/>
         </w:r>
       </w:hyperlink>
-      <w:hyperlink r:id="rId58" w:history="1">
+      <w:hyperlink w:anchor="__RefHeading___Toc287451821" w:history="1">
         <w:r>
           <w:rPr>
             <w:rFonts w:ascii="Arial" w:hAnsi="Arial" w:cs="Arial"/>
@@ -1517,7 +1487,7 @@
           <w:t>Perfil de Usuários Envolvidos no Projeto (Responsabilidade)</w:t>
         </w:r>
       </w:hyperlink>
-      <w:hyperlink r:id="rId59" w:history="1">
+      <w:hyperlink w:anchor="__RefHeading___Toc287451821" w:history="1">
         <w:r>
           <w:tab/>
           <w:t>8</w:t>
@@ -1531,7 +1501,7 @@
           <w:tab w:val="right" w:pos="880"/>
         </w:tabs>
       </w:pPr>
-      <w:hyperlink r:id="rId60" w:history="1">
+      <w:hyperlink w:anchor="__RefHeading___Toc287451822" w:history="1">
         <w:r>
           <w:rPr>
             <w:rFonts w:ascii="Arial" w:hAnsi="Arial" w:cs="Arial"/>
@@ -1539,7 +1509,7 @@
           <w:t>3.4.1</w:t>
         </w:r>
       </w:hyperlink>
-      <w:hyperlink r:id="rId61" w:history="1">
+      <w:hyperlink w:anchor="__RefHeading___Toc287451822" w:history="1">
         <w:r>
           <w:rPr>
             <w:rFonts w:ascii="Calibri" w:hAnsi="Calibri" w:cs="Calibri"/>
@@ -1549,7 +1519,7 @@
           <w:tab/>
         </w:r>
       </w:hyperlink>
-      <w:hyperlink r:id="rId62" w:history="1">
+      <w:hyperlink w:anchor="__RefHeading___Toc287451822" w:history="1">
         <w:r>
           <w:rPr>
             <w:rFonts w:ascii="Arial" w:hAnsi="Arial" w:cs="Arial"/>
@@ -1557,7 +1527,7 @@
           <w:t>Papel do usuário na organização</w:t>
         </w:r>
       </w:hyperlink>
-      <w:hyperlink r:id="rId63" w:history="1">
+      <w:hyperlink w:anchor="__RefHeading___Toc287451822" w:history="1">
         <w:r>
           <w:tab/>
           <w:t>8</w:t>
@@ -1571,7 +1541,7 @@
           <w:tab w:val="right" w:pos="851"/>
         </w:tabs>
       </w:pPr>
-      <w:hyperlink r:id="rId64" w:history="1">
+      <w:hyperlink w:anchor="__RefHeading___Toc287451823" w:history="1">
         <w:r>
           <w:rPr>
             <w:rFonts w:ascii="Arial" w:hAnsi="Arial" w:cs="Arial"/>
@@ -1579,7 +1549,7 @@
           <w:t>3.5</w:t>
         </w:r>
       </w:hyperlink>
-      <w:hyperlink r:id="rId65" w:history="1">
+      <w:hyperlink w:anchor="__RefHeading___Toc287451823" w:history="1">
         <w:r>
           <w:rPr>
             <w:rFonts w:ascii="Calibri" w:hAnsi="Calibri" w:cs="Calibri"/>
@@ -1589,7 +1559,7 @@
           <w:tab/>
         </w:r>
       </w:hyperlink>
-      <w:hyperlink r:id="rId66" w:history="1">
+      <w:hyperlink w:anchor="__RefHeading___Toc287451823" w:history="1">
         <w:r>
           <w:rPr>
             <w:rFonts w:ascii="Arial" w:hAnsi="Arial" w:cs="Arial"/>
@@ -1597,7 +1567,7 @@
           <w:t>Perfil do usuário final (Responsabilidade)</w:t>
         </w:r>
       </w:hyperlink>
-      <w:hyperlink r:id="rId67" w:history="1">
+      <w:hyperlink w:anchor="__RefHeading___Toc287451823" w:history="1">
         <w:r>
           <w:tab/>
           <w:t>8</w:t>
@@ -1611,7 +1581,7 @@
           <w:tab w:val="right" w:pos="426"/>
         </w:tabs>
       </w:pPr>
-      <w:hyperlink r:id="rId68" w:history="1">
+      <w:hyperlink w:anchor="__RefHeading___Toc287451824" w:history="1">
         <w:r>
           <w:rPr>
             <w:rFonts w:ascii="Arial" w:hAnsi="Arial" w:cs="Arial"/>
@@ -1619,7 +1589,7 @@
           <w:t>4</w:t>
         </w:r>
       </w:hyperlink>
-      <w:hyperlink r:id="rId69" w:history="1">
+      <w:hyperlink w:anchor="__RefHeading___Toc287451824" w:history="1">
         <w:r>
           <w:rPr>
             <w:rFonts w:ascii="Calibri" w:hAnsi="Calibri" w:cs="Calibri"/>
@@ -1629,7 +1599,7 @@
           <w:tab/>
         </w:r>
       </w:hyperlink>
-      <w:hyperlink r:id="rId70" w:history="1">
+      <w:hyperlink w:anchor="__RefHeading___Toc287451824" w:history="1">
         <w:r>
           <w:rPr>
             <w:rFonts w:ascii="Arial" w:hAnsi="Arial" w:cs="Arial"/>
@@ -1637,7 +1607,7 @@
           <w:t>Priorização das Necessidades</w:t>
         </w:r>
       </w:hyperlink>
-      <w:hyperlink r:id="rId71" w:history="1">
+      <w:hyperlink w:anchor="__RefHeading___Toc287451824" w:history="1">
         <w:r>
           <w:tab/>
           <w:t>9</w:t>
@@ -1651,7 +1621,7 @@
           <w:tab w:val="right" w:pos="426"/>
         </w:tabs>
       </w:pPr>
-      <w:hyperlink r:id="rId72" w:history="1">
+      <w:hyperlink w:anchor="__RefHeading___Toc287451825" w:history="1">
         <w:r>
           <w:rPr>
             <w:rFonts w:ascii="Arial" w:hAnsi="Arial" w:cs="Arial"/>
@@ -1659,7 +1629,7 @@
           <w:t>5</w:t>
         </w:r>
       </w:hyperlink>
-      <w:hyperlink r:id="rId73" w:history="1">
+      <w:hyperlink w:anchor="__RefHeading___Toc287451825" w:history="1">
         <w:r>
           <w:rPr>
             <w:rFonts w:ascii="Calibri" w:hAnsi="Calibri" w:cs="Calibri"/>
@@ -1669,7 +1639,7 @@
           <w:tab/>
         </w:r>
       </w:hyperlink>
-      <w:hyperlink r:id="rId74" w:history="1">
+      <w:hyperlink w:anchor="__RefHeading___Toc287451825" w:history="1">
         <w:r>
           <w:rPr>
             <w:rFonts w:ascii="Arial" w:hAnsi="Arial" w:cs="Arial"/>
@@ -1677,7 +1647,7 @@
           <w:t>Visão Geral do Produto</w:t>
         </w:r>
       </w:hyperlink>
-      <w:hyperlink r:id="rId75" w:history="1">
+      <w:hyperlink w:anchor="__RefHeading___Toc287451825" w:history="1">
         <w:r>
           <w:tab/>
           <w:t>9</w:t>
@@ -1691,7 +1661,7 @@
           <w:tab w:val="right" w:pos="880"/>
         </w:tabs>
       </w:pPr>
-      <w:hyperlink r:id="rId76" w:history="1">
+      <w:hyperlink w:anchor="__RefHeading___Toc287451826" w:history="1">
         <w:r>
           <w:rPr>
             <w:rFonts w:ascii="Arial" w:hAnsi="Arial" w:cs="Arial"/>
@@ -1699,7 +1669,7 @@
           <w:t>5.1.1</w:t>
         </w:r>
       </w:hyperlink>
-      <w:hyperlink r:id="rId77" w:history="1">
+      <w:hyperlink w:anchor="__RefHeading___Toc287451826" w:history="1">
         <w:r>
           <w:rPr>
             <w:rFonts w:ascii="Calibri" w:hAnsi="Calibri" w:cs="Calibri"/>
@@ -1709,7 +1679,7 @@
           <w:tab/>
         </w:r>
       </w:hyperlink>
-      <w:hyperlink r:id="rId78" w:history="1">
+      <w:hyperlink w:anchor="__RefHeading___Toc287451826" w:history="1">
         <w:r>
           <w:rPr>
             <w:rFonts w:ascii="Arial" w:hAnsi="Arial" w:cs="Arial"/>
@@ -1717,7 +1687,7 @@
           <w:t>Perspectiva do Produto</w:t>
         </w:r>
       </w:hyperlink>
-      <w:hyperlink r:id="rId79" w:history="1">
+      <w:hyperlink w:anchor="__RefHeading___Toc287451826" w:history="1">
         <w:r>
           <w:tab/>
           <w:t>9</w:t>
@@ -1731,7 +1701,7 @@
           <w:tab w:val="right" w:pos="880"/>
         </w:tabs>
       </w:pPr>
-      <w:hyperlink r:id="rId80" w:history="1">
+      <w:hyperlink w:anchor="__RefHeading___Toc287451827" w:history="1">
         <w:r>
           <w:rPr>
             <w:rFonts w:ascii="Arial" w:hAnsi="Arial" w:cs="Arial"/>
@@ -1739,7 +1709,7 @@
           <w:t>5.1.2</w:t>
         </w:r>
       </w:hyperlink>
-      <w:hyperlink r:id="rId81" w:history="1">
+      <w:hyperlink w:anchor="__RefHeading___Toc287451827" w:history="1">
         <w:r>
           <w:rPr>
             <w:rFonts w:ascii="Calibri" w:hAnsi="Calibri" w:cs="Calibri"/>
@@ -1749,7 +1719,7 @@
           <w:tab/>
         </w:r>
       </w:hyperlink>
-      <w:hyperlink r:id="rId82" w:history="1">
+      <w:hyperlink w:anchor="__RefHeading___Toc287451827" w:history="1">
         <w:r>
           <w:rPr>
             <w:rFonts w:ascii="Arial" w:hAnsi="Arial" w:cs="Arial"/>
@@ -1757,7 +1727,7 @@
           <w:t>Licença, Custos da Instalação.</w:t>
         </w:r>
       </w:hyperlink>
-      <w:hyperlink r:id="rId83" w:history="1">
+      <w:hyperlink w:anchor="__RefHeading___Toc287451827" w:history="1">
         <w:r>
           <w:tab/>
           <w:t>9</w:t>
@@ -1771,7 +1741,7 @@
           <w:tab w:val="right" w:pos="426"/>
         </w:tabs>
       </w:pPr>
-      <w:hyperlink r:id="rId84" w:history="1">
+      <w:hyperlink w:anchor="__RefHeading___Toc287451828" w:history="1">
         <w:r>
           <w:rPr>
             <w:rFonts w:ascii="Arial" w:hAnsi="Arial" w:cs="Arial"/>
@@ -1779,7 +1749,7 @@
           <w:t>6</w:t>
         </w:r>
       </w:hyperlink>
-      <w:hyperlink r:id="rId85" w:history="1">
+      <w:hyperlink w:anchor="__RefHeading___Toc287451828" w:history="1">
         <w:r>
           <w:rPr>
             <w:rFonts w:ascii="Calibri" w:hAnsi="Calibri" w:cs="Calibri"/>
@@ -1789,7 +1759,7 @@
           <w:tab/>
         </w:r>
       </w:hyperlink>
-      <w:hyperlink r:id="rId86" w:history="1">
+      <w:hyperlink w:anchor="__RefHeading___Toc287451828" w:history="1">
         <w:r>
           <w:rPr>
             <w:rFonts w:ascii="Arial" w:hAnsi="Arial" w:cs="Arial"/>
@@ -1797,7 +1767,7 @@
           <w:t>Características Funcionais</w:t>
         </w:r>
       </w:hyperlink>
-      <w:hyperlink r:id="rId87" w:history="1">
+      <w:hyperlink w:anchor="__RefHeading___Toc287451828" w:history="1">
         <w:r>
           <w:tab/>
           <w:t>9</w:t>
@@ -1811,15 +1781,33 @@
           <w:tab w:val="right" w:pos="880"/>
         </w:tabs>
       </w:pPr>
-      <w:hyperlink r:id="rId88" w:history="1">
+      <w:hyperlink w:anchor="__RefHeading___Toc287451829" w:history="1">
         <w:r>
           <w:rPr>
             <w:rFonts w:ascii="Arial" w:hAnsi="Arial" w:cs="Arial"/>
           </w:rPr>
-          <w:t>6.1.1</w:t>
-        </w:r>
-      </w:hyperlink>
-      <w:hyperlink r:id="rId89" w:history="1">
+          <w:t>6.1.</w:t>
+        </w:r>
+        <w:r>
+          <w:rPr>
+            <w:rFonts w:ascii="Arial" w:hAnsi="Arial" w:cs="Arial"/>
+          </w:rPr>
+          <w:t>1</w:t>
+        </w:r>
+      </w:hyperlink>
+      <w:r>
+        <w:rPr>
+          <w:rFonts w:ascii="Arial" w:hAnsi="Arial" w:cs="Arial"/>
+        </w:rPr>
+        <w:t xml:space="preserve">Cadastro de </w:t>
+      </w:r>
+      <w:r>
+        <w:rPr>
+          <w:rFonts w:ascii="Arial" w:hAnsi="Arial" w:cs="Arial"/>
+        </w:rPr>
+        <w:t>Usuário</w:t>
+      </w:r>
+      <w:hyperlink w:anchor="__RefHeading___Toc287451829" w:history="1">
         <w:r>
           <w:rPr>
             <w:rFonts w:ascii="Calibri" w:hAnsi="Calibri" w:cs="Calibri"/>
@@ -1829,17 +1817,8 @@
           <w:tab/>
         </w:r>
       </w:hyperlink>
-      <w:hyperlink r:id="rId90" w:history="1">
-        <w:r>
-          <w:rPr>
-            <w:rFonts w:ascii="Arial" w:hAnsi="Arial" w:cs="Arial"/>
-          </w:rPr>
-          <w:t>Nome da característica funcional</w:t>
-        </w:r>
-      </w:hyperlink>
-      <w:hyperlink r:id="rId91" w:history="1">
-        <w:r>
-          <w:tab/>
+      <w:hyperlink w:anchor="__RefHeading___Toc287451829" w:history="1">
+        <w:r>
           <w:t>10</w:t>
         </w:r>
       </w:hyperlink>
@@ -1851,7 +1830,7 @@
           <w:tab w:val="right" w:pos="880"/>
         </w:tabs>
       </w:pPr>
-      <w:hyperlink r:id="rId92" w:history="1">
+      <w:hyperlink w:anchor="__RefHeading___Toc287451830" w:history="1">
         <w:r>
           <w:rPr>
             <w:rFonts w:ascii="Arial" w:hAnsi="Arial" w:cs="Arial"/>
@@ -1859,7 +1838,7 @@
           <w:t>6.1.2</w:t>
         </w:r>
       </w:hyperlink>
-      <w:hyperlink r:id="rId93" w:history="1">
+      <w:hyperlink w:anchor="__RefHeading___Toc287451830" w:history="1">
         <w:r>
           <w:rPr>
             <w:rFonts w:ascii="Calibri" w:hAnsi="Calibri" w:cs="Calibri"/>
@@ -1869,15 +1848,21 @@
           <w:tab/>
         </w:r>
       </w:hyperlink>
-      <w:hyperlink r:id="rId94" w:history="1">
+      <w:hyperlink w:anchor="__RefHeading___Toc287451830" w:history="1">
         <w:r>
           <w:rPr>
             <w:rFonts w:ascii="Arial" w:hAnsi="Arial" w:cs="Arial"/>
           </w:rPr>
-          <w:t>Cadastro de Usuário.</w:t>
-        </w:r>
-      </w:hyperlink>
-      <w:hyperlink r:id="rId95" w:history="1">
+          <w:t>Envio de Cupons Fiscais</w:t>
+        </w:r>
+        <w:r>
+          <w:rPr>
+            <w:rFonts w:ascii="Arial" w:hAnsi="Arial" w:cs="Arial"/>
+          </w:rPr>
+          <w:t>.</w:t>
+        </w:r>
+      </w:hyperlink>
+      <w:hyperlink w:anchor="__RefHeading___Toc287451830" w:history="1">
         <w:r>
           <w:tab/>
           <w:t>10</w:t>
@@ -1891,7 +1876,7 @@
           <w:tab w:val="right" w:pos="880"/>
         </w:tabs>
       </w:pPr>
-      <w:hyperlink r:id="rId96" w:history="1">
+      <w:hyperlink w:anchor="__RefHeading___Toc287451831" w:history="1">
         <w:r>
           <w:rPr>
             <w:rFonts w:ascii="Arial" w:hAnsi="Arial" w:cs="Arial"/>
@@ -1899,7 +1884,7 @@
           <w:t>6.1.3</w:t>
         </w:r>
       </w:hyperlink>
-      <w:hyperlink r:id="rId97" w:history="1">
+      <w:hyperlink w:anchor="__RefHeading___Toc287451831" w:history="1">
         <w:r>
           <w:rPr>
             <w:rFonts w:ascii="Calibri" w:hAnsi="Calibri" w:cs="Calibri"/>
@@ -1909,15 +1894,21 @@
           <w:tab/>
         </w:r>
       </w:hyperlink>
-      <w:hyperlink r:id="rId98" w:history="1">
+      <w:hyperlink w:anchor="__RefHeading___Toc287451831" w:history="1">
         <w:r>
           <w:rPr>
             <w:rFonts w:ascii="Arial" w:hAnsi="Arial" w:cs="Arial"/>
           </w:rPr>
-          <w:t>Cadastro de senha para usuário.</w:t>
-        </w:r>
-      </w:hyperlink>
-      <w:hyperlink r:id="rId99" w:history="1">
+          <w:t>Visualização de Pontos e Visualização de Prêmios</w:t>
+        </w:r>
+        <w:r>
+          <w:rPr>
+            <w:rFonts w:ascii="Arial" w:hAnsi="Arial" w:cs="Arial"/>
+          </w:rPr>
+          <w:t>.</w:t>
+        </w:r>
+      </w:hyperlink>
+      <w:hyperlink w:anchor="__RefHeading___Toc287451831" w:history="1">
         <w:r>
           <w:tab/>
           <w:t>10</w:t>
@@ -1931,7 +1922,7 @@
           <w:tab w:val="right" w:pos="880"/>
         </w:tabs>
       </w:pPr>
-      <w:hyperlink r:id="rId100" w:history="1">
+      <w:hyperlink w:anchor="__RefHeading___Toc287451832" w:history="1">
         <w:r>
           <w:rPr>
             <w:rFonts w:ascii="Arial" w:hAnsi="Arial" w:cs="Arial"/>
@@ -1939,7 +1930,7 @@
           <w:t>6.1.4</w:t>
         </w:r>
       </w:hyperlink>
-      <w:hyperlink r:id="rId101" w:history="1">
+      <w:hyperlink w:anchor="__RefHeading___Toc287451832" w:history="1">
         <w:r>
           <w:rPr>
             <w:rFonts w:ascii="Calibri" w:hAnsi="Calibri" w:cs="Calibri"/>
@@ -1949,15 +1940,21 @@
           <w:tab/>
         </w:r>
       </w:hyperlink>
-      <w:hyperlink r:id="rId102" w:history="1">
+      <w:hyperlink w:anchor="__RefHeading___Toc287451832" w:history="1">
         <w:r>
           <w:rPr>
             <w:rFonts w:ascii="Arial" w:hAnsi="Arial" w:cs="Arial"/>
           </w:rPr>
-          <w:t>Cadastro de Módulo.</w:t>
-        </w:r>
-      </w:hyperlink>
-      <w:hyperlink r:id="rId103" w:history="1">
+          <w:t>Emissão de Vouchers de Bonificação</w:t>
+        </w:r>
+        <w:r>
+          <w:rPr>
+            <w:rFonts w:ascii="Arial" w:hAnsi="Arial" w:cs="Arial"/>
+          </w:rPr>
+          <w:t>.</w:t>
+        </w:r>
+      </w:hyperlink>
+      <w:hyperlink w:anchor="__RefHeading___Toc287451832" w:history="1">
         <w:r>
           <w:tab/>
           <w:t>10</w:t>
@@ -1971,7 +1968,7 @@
           <w:tab w:val="right" w:pos="880"/>
         </w:tabs>
       </w:pPr>
-      <w:hyperlink r:id="rId104" w:history="1">
+      <w:hyperlink w:anchor="__RefHeading___Toc287451833" w:history="1">
         <w:r>
           <w:rPr>
             <w:rFonts w:ascii="Arial" w:hAnsi="Arial" w:cs="Arial"/>
@@ -1979,7 +1976,7 @@
           <w:t>6.1.5</w:t>
         </w:r>
       </w:hyperlink>
-      <w:hyperlink r:id="rId105" w:history="1">
+      <w:hyperlink w:anchor="__RefHeading___Toc287451833" w:history="1">
         <w:r>
           <w:rPr>
             <w:rFonts w:ascii="Calibri" w:hAnsi="Calibri" w:cs="Calibri"/>
@@ -1989,15 +1986,21 @@
           <w:tab/>
         </w:r>
       </w:hyperlink>
-      <w:hyperlink r:id="rId106" w:history="1">
+      <w:hyperlink w:anchor="__RefHeading___Toc287451833" w:history="1">
         <w:r>
           <w:rPr>
             <w:rFonts w:ascii="Arial" w:hAnsi="Arial" w:cs="Arial"/>
           </w:rPr>
-          <w:t>Cadastro de Menu e Sub-Menu.</w:t>
-        </w:r>
-      </w:hyperlink>
-      <w:hyperlink r:id="rId107" w:history="1">
+          <w:t>Validação de Vouchers de Bonificação</w:t>
+        </w:r>
+        <w:r>
+          <w:rPr>
+            <w:rFonts w:ascii="Arial" w:hAnsi="Arial" w:cs="Arial"/>
+          </w:rPr>
+          <w:t>.</w:t>
+        </w:r>
+      </w:hyperlink>
+      <w:hyperlink w:anchor="__RefHeading___Toc287451833" w:history="1">
         <w:r>
           <w:tab/>
           <w:t>10</w:t>
@@ -2011,7 +2014,7 @@
           <w:tab w:val="right" w:pos="880"/>
         </w:tabs>
       </w:pPr>
-      <w:hyperlink r:id="rId108" w:history="1">
+      <w:hyperlink w:anchor="__RefHeading___Toc287451834" w:history="1">
         <w:r>
           <w:rPr>
             <w:rFonts w:ascii="Arial" w:hAnsi="Arial" w:cs="Arial"/>
@@ -2019,7 +2022,7 @@
           <w:t>6.1.6</w:t>
         </w:r>
       </w:hyperlink>
-      <w:hyperlink r:id="rId109" w:history="1">
+      <w:hyperlink w:anchor="__RefHeading___Toc287451834" w:history="1">
         <w:r>
           <w:rPr>
             <w:rFonts w:ascii="Calibri" w:hAnsi="Calibri" w:cs="Calibri"/>
@@ -2029,18 +2032,26 @@
           <w:tab/>
         </w:r>
       </w:hyperlink>
-      <w:hyperlink r:id="rId110" w:history="1">
+      <w:hyperlink w:anchor="__RefHeading___Toc287451834" w:history="1">
         <w:r>
           <w:rPr>
             <w:rFonts w:ascii="Arial" w:hAnsi="Arial" w:cs="Arial"/>
           </w:rPr>
-          <w:t>Vinculo de Empresa ao Usuário.</w:t>
-        </w:r>
-      </w:hyperlink>
-      <w:hyperlink r:id="rId111" w:history="1">
+          <w:t>Gerenciamento de Regras de Pontuação</w:t>
+        </w:r>
+        <w:r>
+          <w:rPr>
+            <w:rFonts w:ascii="Arial" w:hAnsi="Arial" w:cs="Arial"/>
+          </w:rPr>
+          <w:t>.</w:t>
+        </w:r>
+      </w:hyperlink>
+      <w:hyperlink w:anchor="__RefHeading___Toc287451834" w:history="1">
         <w:r>
           <w:tab/>
-          <w:t>10</w:t>
+        </w:r>
+        <w:r>
+          <w:t>11</w:t>
         </w:r>
       </w:hyperlink>
     </w:p>
@@ -2051,7 +2062,7 @@
           <w:tab w:val="right" w:pos="880"/>
         </w:tabs>
       </w:pPr>
-      <w:hyperlink r:id="rId112" w:history="1">
+      <w:hyperlink w:anchor="__RefHeading___Toc287451835" w:history="1">
         <w:r>
           <w:rPr>
             <w:rFonts w:ascii="Arial" w:hAnsi="Arial" w:cs="Arial"/>
@@ -2059,7 +2070,7 @@
           <w:t>6.1.7</w:t>
         </w:r>
       </w:hyperlink>
-      <w:hyperlink r:id="rId113" w:history="1">
+      <w:hyperlink w:anchor="__RefHeading___Toc287451835" w:history="1">
         <w:r>
           <w:rPr>
             <w:rFonts w:ascii="Calibri" w:hAnsi="Calibri" w:cs="Calibri"/>
@@ -2069,18 +2080,27 @@
           <w:tab/>
         </w:r>
       </w:hyperlink>
-      <w:hyperlink r:id="rId114" w:history="1">
+      <w:hyperlink w:anchor="__RefHeading___Toc287451835" w:history="1">
         <w:r>
           <w:rPr>
             <w:rFonts w:ascii="Arial" w:hAnsi="Arial" w:cs="Arial"/>
           </w:rPr>
-          <w:t>Vinculo de Módulos para a empresa vinculada ao usuário.</w:t>
-        </w:r>
-      </w:hyperlink>
-      <w:hyperlink r:id="rId115" w:history="1">
+          <w:t>Gerenciamento de Regras de Bonificação</w:t>
+        </w:r>
+        <w:r>
+          <w:rPr>
+            <w:rFonts w:ascii="Arial" w:hAnsi="Arial" w:cs="Arial"/>
+          </w:rPr>
+          <w:t>.</w:t>
+        </w:r>
+      </w:hyperlink>
+      <w:hyperlink w:anchor="__RefHeading___Toc287451835" w:history="1">
         <w:r>
           <w:tab/>
-          <w:t>10</w:t>
+          <w:t>1</w:t>
+        </w:r>
+        <w:r>
+          <w:t>0</w:t>
         </w:r>
       </w:hyperlink>
     </w:p>
@@ -2091,7 +2111,7 @@
           <w:tab w:val="right" w:pos="880"/>
         </w:tabs>
       </w:pPr>
-      <w:hyperlink r:id="rId116" w:history="1">
+      <w:hyperlink w:anchor="__RefHeading___Toc287451836" w:history="1">
         <w:r>
           <w:rPr>
             <w:rFonts w:ascii="Arial" w:hAnsi="Arial" w:cs="Arial"/>
@@ -2099,7 +2119,7 @@
           <w:t>6.1.8</w:t>
         </w:r>
       </w:hyperlink>
-      <w:hyperlink r:id="rId117" w:history="1">
+      <w:hyperlink w:anchor="__RefHeading___Toc287451836" w:history="1">
         <w:r>
           <w:rPr>
             <w:rFonts w:ascii="Calibri" w:hAnsi="Calibri" w:cs="Calibri"/>
@@ -2109,15 +2129,21 @@
           <w:tab/>
         </w:r>
       </w:hyperlink>
-      <w:hyperlink r:id="rId118" w:history="1">
+      <w:hyperlink w:anchor="__RefHeading___Toc287451836" w:history="1">
         <w:r>
           <w:rPr>
             <w:rFonts w:ascii="Arial" w:hAnsi="Arial" w:cs="Arial"/>
           </w:rPr>
-          <w:t>Vinculo de Menu e SubMenu ao Módulo.</w:t>
-        </w:r>
-      </w:hyperlink>
-      <w:hyperlink r:id="rId119" w:history="1">
+          <w:t>Gerenciamento de Usuários PDV</w:t>
+        </w:r>
+        <w:r>
+          <w:rPr>
+            <w:rFonts w:ascii="Arial" w:hAnsi="Arial" w:cs="Arial"/>
+          </w:rPr>
+          <w:t>.</w:t>
+        </w:r>
+      </w:hyperlink>
+      <w:hyperlink w:anchor="__RefHeading___Toc287451836" w:history="1">
         <w:r>
           <w:tab/>
           <w:t>10</w:t>
@@ -2131,7 +2157,7 @@
           <w:tab w:val="right" w:pos="880"/>
         </w:tabs>
       </w:pPr>
-      <w:hyperlink r:id="rId120" w:history="1">
+      <w:hyperlink w:anchor="__RefHeading___Toc287451837" w:history="1">
         <w:r>
           <w:rPr>
             <w:rFonts w:ascii="Arial" w:hAnsi="Arial" w:cs="Arial"/>
@@ -2139,7 +2165,7 @@
           <w:t>6.1.9</w:t>
         </w:r>
       </w:hyperlink>
-      <w:hyperlink r:id="rId121" w:history="1">
+      <w:hyperlink w:anchor="__RefHeading___Toc287451837" w:history="1">
         <w:r>
           <w:rPr>
             <w:rFonts w:ascii="Calibri" w:hAnsi="Calibri" w:cs="Calibri"/>
@@ -2149,15 +2175,21 @@
           <w:tab/>
         </w:r>
       </w:hyperlink>
-      <w:hyperlink r:id="rId122" w:history="1">
+      <w:hyperlink w:anchor="__RefHeading___Toc287451837" w:history="1">
         <w:r>
           <w:rPr>
             <w:rFonts w:ascii="Arial" w:hAnsi="Arial" w:cs="Arial"/>
           </w:rPr>
-          <w:t>Cadastro de processo de segurança (acesso).</w:t>
-        </w:r>
-      </w:hyperlink>
-      <w:hyperlink r:id="rId123" w:history="1">
+          <w:t>Emissão de Relatórios de Vendas</w:t>
+        </w:r>
+        <w:r>
+          <w:rPr>
+            <w:rFonts w:ascii="Arial" w:hAnsi="Arial" w:cs="Arial"/>
+          </w:rPr>
+          <w:t>.</w:t>
+        </w:r>
+      </w:hyperlink>
+      <w:hyperlink w:anchor="__RefHeading___Toc287451837" w:history="1">
         <w:r>
           <w:tab/>
           <w:t>10</w:t>
@@ -2171,7 +2203,7 @@
           <w:tab w:val="right" w:pos="880"/>
         </w:tabs>
       </w:pPr>
-      <w:hyperlink r:id="rId124" w:history="1">
+      <w:hyperlink w:anchor="__RefHeading___Toc287451838" w:history="1">
         <w:r>
           <w:rPr>
             <w:rFonts w:ascii="Arial" w:hAnsi="Arial" w:cs="Arial"/>
@@ -2179,7 +2211,7 @@
           <w:t>6.1.10</w:t>
         </w:r>
       </w:hyperlink>
-      <w:hyperlink r:id="rId125" w:history="1">
+      <w:hyperlink w:anchor="__RefHeading___Toc287451838" w:history="1">
         <w:r>
           <w:rPr>
             <w:rFonts w:ascii="Calibri" w:hAnsi="Calibri" w:cs="Calibri"/>
@@ -2189,15 +2221,49 @@
           <w:tab/>
         </w:r>
       </w:hyperlink>
-      <w:hyperlink r:id="rId126" w:history="1">
+      <w:hyperlink w:anchor="__RefHeading___Toc287451838" w:history="1">
         <w:r>
           <w:rPr>
             <w:rFonts w:ascii="Arial" w:hAnsi="Arial" w:cs="Arial"/>
           </w:rPr>
-          <w:t>Cadastro de Perfil de usuário.</w:t>
-        </w:r>
-      </w:hyperlink>
-      <w:hyperlink r:id="rId127" w:history="1">
+          <w:t>Emissão de Relatórios de Clientes</w:t>
+        </w:r>
+        <w:r>
+          <w:rPr>
+            <w:rFonts w:ascii="Arial" w:hAnsi="Arial" w:cs="Arial"/>
+          </w:rPr>
+          <w:t>.</w:t>
+        </w:r>
+      </w:hyperlink>
+      <w:hyperlink w:anchor="__RefHeading___Toc287451838" w:history="1">
+        <w:r>
+          <w:tab/>
+          <w:t>11</w:t>
+        </w:r>
+      </w:hyperlink>
+    </w:p>
+    <w:p>
+      <w:pPr>
+        <w:pStyle w:val="Contents1"/>
+        <w:tabs>
+          <w:tab w:val="right" w:pos="426"/>
+        </w:tabs>
+      </w:pPr>
+      <w:r>
+        <w:rPr>
+          <w:rFonts w:ascii="Arial" w:hAnsi="Arial" w:cs="Arial"/>
+        </w:rPr>
+        <w:t>7</w:t>
+      </w:r>
+      <w:hyperlink w:anchor="__RefHeading___Toc287451842" w:history="1">
+        <w:r>
+          <w:rPr>
+            <w:rFonts w:ascii="Arial" w:hAnsi="Arial" w:cs="Arial"/>
+          </w:rPr>
+          <w:t>Necessidades de Documentação</w:t>
+        </w:r>
+      </w:hyperlink>
+      <w:hyperlink w:anchor="__RefHeading___Toc287451842" w:history="1">
         <w:r>
           <w:tab/>
           <w:t>11</w:t>
@@ -2211,15 +2277,33 @@
           <w:tab w:val="right" w:pos="880"/>
         </w:tabs>
       </w:pPr>
-      <w:hyperlink r:id="rId128" w:history="1">
+      <w:hyperlink w:anchor="__RefHeading___Toc287451843" w:history="1">
         <w:r>
           <w:rPr>
             <w:rFonts w:ascii="Arial" w:hAnsi="Arial" w:cs="Arial"/>
           </w:rPr>
-          <w:t>6.1.11</w:t>
-        </w:r>
-      </w:hyperlink>
-      <w:hyperlink r:id="rId129" w:history="1">
+          <w:t>7</w:t>
+        </w:r>
+        <w:r>
+          <w:rPr>
+            <w:rFonts w:ascii="Arial" w:hAnsi="Arial" w:cs="Arial"/>
+          </w:rPr>
+          <w:t>.</w:t>
+        </w:r>
+        <w:r>
+          <w:rPr>
+            <w:rFonts w:ascii="Arial" w:hAnsi="Arial" w:cs="Arial"/>
+          </w:rPr>
+          <w:t>1</w:t>
+        </w:r>
+        <w:r>
+          <w:rPr>
+            <w:rFonts w:ascii="Arial" w:hAnsi="Arial" w:cs="Arial"/>
+          </w:rPr>
+          <w:t>.1</w:t>
+        </w:r>
+      </w:hyperlink>
+      <w:hyperlink w:anchor="__RefHeading___Toc287451843" w:history="1">
         <w:r>
           <w:rPr>
             <w:rFonts w:ascii="Calibri" w:hAnsi="Calibri" w:cs="Calibri"/>
@@ -2229,18 +2313,23 @@
           <w:tab/>
         </w:r>
       </w:hyperlink>
-      <w:hyperlink r:id="rId130" w:history="1">
+      <w:hyperlink w:anchor="__RefHeading___Toc287451843" w:history="1">
         <w:r>
           <w:rPr>
             <w:rFonts w:ascii="Arial" w:hAnsi="Arial" w:cs="Arial"/>
           </w:rPr>
-          <w:t>Vinculo de Acesso ao perfil do usuário.</w:t>
-        </w:r>
-      </w:hyperlink>
-      <w:hyperlink r:id="rId131" w:history="1">
+          <w:t>Manual do Usuário</w:t>
+        </w:r>
+      </w:hyperlink>
+      <w:hyperlink w:anchor="__RefHeading___Toc287451843" w:history="1">
         <w:r>
           <w:tab/>
-          <w:t>11</w:t>
+        </w:r>
+        <w:r>
+          <w:t>1</w:t>
+        </w:r>
+        <w:r>
+          <w:t>1</w:t>
         </w:r>
       </w:hyperlink>
     </w:p>
@@ -2251,33 +2340,35 @@
           <w:tab w:val="right" w:pos="880"/>
         </w:tabs>
       </w:pPr>
-      <w:hyperlink r:id="rId132" w:history="1">
+      <w:hyperlink w:anchor="__RefHeading___Toc287451843" w:history="1">
         <w:r>
           <w:rPr>
             <w:rFonts w:ascii="Arial" w:hAnsi="Arial" w:cs="Arial"/>
           </w:rPr>
-          <w:t>6.1.12</w:t>
-        </w:r>
-      </w:hyperlink>
-      <w:hyperlink r:id="rId133" w:history="1">
-        <w:r>
-          <w:rPr>
-            <w:rFonts w:ascii="Calibri" w:hAnsi="Calibri" w:cs="Calibri"/>
-            <w:sz w:val="22"/>
-            <w:szCs w:val="22"/>
-          </w:rPr>
-          <w:tab/>
-        </w:r>
-      </w:hyperlink>
-      <w:hyperlink r:id="rId134" w:history="1">
+          <w:t>7.1.</w:t>
+        </w:r>
         <w:r>
           <w:rPr>
             <w:rFonts w:ascii="Arial" w:hAnsi="Arial" w:cs="Arial"/>
           </w:rPr>
-          <w:t>Vinculo de acesso para o usuário.</w:t>
-        </w:r>
-      </w:hyperlink>
-      <w:hyperlink r:id="rId135" w:history="1">
+          <w:t>2</w:t>
+        </w:r>
+      </w:hyperlink>
+      <w:hyperlink w:anchor="__RefHeading___Toc287451843" w:history="1">
+        <w:r>
+          <w:rPr>
+            <w:rFonts w:ascii="Arial" w:hAnsi="Arial" w:cs="Arial"/>
+          </w:rPr>
+          <w:t>Manual d</w:t>
+        </w:r>
+        <w:r>
+          <w:rPr>
+            <w:rFonts w:ascii="Arial" w:hAnsi="Arial" w:cs="Arial"/>
+          </w:rPr>
+          <w:t>e Instalação e Configuração</w:t>
+        </w:r>
+      </w:hyperlink>
+      <w:hyperlink w:anchor="__RefHeading___Toc287451843" w:history="1">
         <w:r>
           <w:tab/>
           <w:t>11</w:t>
@@ -2291,15 +2382,15 @@
           <w:tab w:val="right" w:pos="426"/>
         </w:tabs>
       </w:pPr>
-      <w:hyperlink r:id="rId136" w:history="1">
+      <w:hyperlink w:anchor="__RefHeading___Toc287451846" w:history="1">
         <w:r>
           <w:rPr>
             <w:rFonts w:ascii="Arial" w:hAnsi="Arial" w:cs="Arial"/>
           </w:rPr>
-          <w:t>7</w:t>
-        </w:r>
-      </w:hyperlink>
-      <w:hyperlink r:id="rId137" w:history="1">
+          <w:t>8</w:t>
+        </w:r>
+      </w:hyperlink>
+      <w:hyperlink w:anchor="__RefHeading___Toc287451846" w:history="1">
         <w:r>
           <w:rPr>
             <w:rFonts w:ascii="Calibri" w:hAnsi="Calibri" w:cs="Calibri"/>
@@ -2309,175 +2400,15 @@
           <w:tab/>
         </w:r>
       </w:hyperlink>
-      <w:hyperlink r:id="rId138" w:history="1">
+      <w:hyperlink w:anchor="__RefHeading___Toc287451846" w:history="1">
         <w:r>
           <w:rPr>
             <w:rFonts w:ascii="Arial" w:hAnsi="Arial" w:cs="Arial"/>
           </w:rPr>
-          <w:t>Definição do Perfil de Acesso</w:t>
-        </w:r>
-      </w:hyperlink>
-      <w:hyperlink r:id="rId139" w:history="1">
-        <w:r>
-          <w:tab/>
-          <w:t>11</w:t>
-        </w:r>
-      </w:hyperlink>
-    </w:p>
-    <w:p>
-      <w:pPr>
-        <w:pStyle w:val="Contents1"/>
-        <w:tabs>
-          <w:tab w:val="right" w:pos="426"/>
-        </w:tabs>
-      </w:pPr>
-      <w:hyperlink r:id="rId140" w:history="1">
-        <w:r>
-          <w:rPr>
-            <w:rFonts w:ascii="Arial" w:hAnsi="Arial" w:cs="Arial"/>
-          </w:rPr>
-          <w:t>8</w:t>
-        </w:r>
-      </w:hyperlink>
-      <w:hyperlink r:id="rId141" w:history="1">
-        <w:r>
-          <w:rPr>
-            <w:rFonts w:ascii="Calibri" w:hAnsi="Calibri" w:cs="Calibri"/>
-            <w:sz w:val="22"/>
-            <w:szCs w:val="22"/>
-          </w:rPr>
-          <w:tab/>
-        </w:r>
-      </w:hyperlink>
-      <w:hyperlink r:id="rId142" w:history="1">
-        <w:r>
-          <w:rPr>
-            <w:rFonts w:ascii="Arial" w:hAnsi="Arial" w:cs="Arial"/>
-          </w:rPr>
-          <w:t>Necessidades de Documentação</w:t>
-        </w:r>
-      </w:hyperlink>
-      <w:hyperlink r:id="rId143" w:history="1">
-        <w:r>
-          <w:tab/>
-          <w:t>11</w:t>
-        </w:r>
-      </w:hyperlink>
-    </w:p>
-    <w:p>
-      <w:pPr>
-        <w:pStyle w:val="Contents3"/>
-        <w:tabs>
-          <w:tab w:val="right" w:pos="880"/>
-        </w:tabs>
-      </w:pPr>
-      <w:hyperlink r:id="rId144" w:history="1">
-        <w:r>
-          <w:rPr>
-            <w:rFonts w:ascii="Arial" w:hAnsi="Arial" w:cs="Arial"/>
-          </w:rPr>
-          <w:t>8.1.1</w:t>
-        </w:r>
-      </w:hyperlink>
-      <w:hyperlink r:id="rId145" w:history="1">
-        <w:r>
-          <w:rPr>
-            <w:rFonts w:ascii="Calibri" w:hAnsi="Calibri" w:cs="Calibri"/>
-            <w:sz w:val="22"/>
-            <w:szCs w:val="22"/>
-          </w:rPr>
-          <w:tab/>
-        </w:r>
-      </w:hyperlink>
-      <w:hyperlink r:id="rId146" w:history="1">
-        <w:r>
-          <w:rPr>
-            <w:rFonts w:ascii="Arial" w:hAnsi="Arial" w:cs="Arial"/>
-          </w:rPr>
-          <w:t>Manual do Usuário</w:t>
-        </w:r>
-      </w:hyperlink>
-      <w:hyperlink r:id="rId147" w:history="1">
-        <w:r>
-          <w:tab/>
-          <w:t>11</w:t>
-        </w:r>
-      </w:hyperlink>
-    </w:p>
-    <w:p>
-      <w:pPr>
-        <w:pStyle w:val="Contents3"/>
-        <w:tabs>
-          <w:tab w:val="right" w:pos="880"/>
-        </w:tabs>
-      </w:pPr>
-      <w:hyperlink r:id="rId148" w:history="1">
-        <w:r>
-          <w:rPr>
-            <w:rFonts w:ascii="Arial" w:hAnsi="Arial" w:cs="Arial"/>
-          </w:rPr>
-          <w:t>8.1.2</w:t>
-        </w:r>
-      </w:hyperlink>
-      <w:hyperlink r:id="rId149" w:history="1">
-        <w:r>
-          <w:rPr>
-            <w:rFonts w:ascii="Calibri" w:hAnsi="Calibri" w:cs="Calibri"/>
-            <w:sz w:val="22"/>
-            <w:szCs w:val="22"/>
-          </w:rPr>
-          <w:tab/>
-        </w:r>
-      </w:hyperlink>
-      <w:hyperlink r:id="rId150" w:history="1">
-        <w:r>
-          <w:rPr>
-            <w:rFonts w:ascii="Arial" w:hAnsi="Arial" w:cs="Arial"/>
-          </w:rPr>
-          <w:t>Ajuda On-Line</w:t>
-        </w:r>
-      </w:hyperlink>
-      <w:hyperlink r:id="rId151" w:history="1">
-        <w:r>
-          <w:tab/>
-          <w:t>11</w:t>
-        </w:r>
-      </w:hyperlink>
-    </w:p>
-    <w:p>
-      <w:pPr>
-        <w:pStyle w:val="Contents3"/>
-        <w:tabs>
-          <w:tab w:val="right" w:pos="880"/>
-        </w:tabs>
-      </w:pPr>
-      <w:hyperlink r:id="rId152" w:history="1">
-        <w:r>
-          <w:rPr>
-            <w:rFonts w:ascii="Arial" w:hAnsi="Arial" w:cs="Arial"/>
-          </w:rPr>
-          <w:t>8.1.3</w:t>
-        </w:r>
-      </w:hyperlink>
-      <w:hyperlink r:id="rId153" w:history="1">
-        <w:r>
-          <w:rPr>
-            <w:rFonts w:ascii="Calibri" w:hAnsi="Calibri" w:cs="Calibri"/>
-            <w:sz w:val="22"/>
-            <w:szCs w:val="22"/>
-          </w:rPr>
-          <w:tab/>
-        </w:r>
-      </w:hyperlink>
-      <w:hyperlink r:id="rId154" w:history="1">
-        <w:r>
-          <w:rPr>
-            <w:rFonts w:ascii="Arial" w:hAnsi="Arial" w:cs="Arial"/>
-          </w:rPr>
-          <w:t>Manual de Instalação e Configuração</w:t>
-        </w:r>
-      </w:hyperlink>
-      <w:hyperlink r:id="rId155" w:history="1">
+          <w:t>Aprovação do Documento</w:t>
+        </w:r>
+      </w:hyperlink>
+      <w:hyperlink w:anchor="__RefHeading___Toc287451846" w:history="1">
         <w:r>
           <w:tab/>
           <w:t>12</w:t>
@@ -2486,49 +2417,9 @@
     </w:p>
     <w:p>
       <w:pPr>
-        <w:pStyle w:val="Contents1"/>
-        <w:tabs>
-          <w:tab w:val="right" w:pos="426"/>
-        </w:tabs>
-      </w:pPr>
-      <w:hyperlink r:id="rId156" w:history="1">
-        <w:r>
-          <w:rPr>
-            <w:rFonts w:ascii="Arial" w:hAnsi="Arial" w:cs="Arial"/>
-          </w:rPr>
-          <w:t>9</w:t>
-        </w:r>
-      </w:hyperlink>
-      <w:hyperlink r:id="rId157" w:history="1">
-        <w:r>
-          <w:rPr>
-            <w:rFonts w:ascii="Calibri" w:hAnsi="Calibri" w:cs="Calibri"/>
-            <w:sz w:val="22"/>
-            <w:szCs w:val="22"/>
-          </w:rPr>
-          <w:tab/>
-        </w:r>
-      </w:hyperlink>
-      <w:hyperlink r:id="rId158" w:history="1">
-        <w:r>
-          <w:rPr>
-            <w:rFonts w:ascii="Arial" w:hAnsi="Arial" w:cs="Arial"/>
-          </w:rPr>
-          <w:t>Aprovação do Documento</w:t>
-        </w:r>
-      </w:hyperlink>
-      <w:hyperlink r:id="rId159" w:history="1">
-        <w:r>
-          <w:tab/>
-          <w:t>12</w:t>
-        </w:r>
-      </w:hyperlink>
-    </w:p>
-    <w:p>
-      <w:pPr>
         <w:pStyle w:val="Standard"/>
         <w:rPr>
-          <w:rFonts w:ascii="Arial" w:hAnsi="Arial" w:cs="Arial"/>
+          <w:rFonts w:ascii="Times New Roman" w:eastAsia="Times New Roman" w:hAnsi="Times New Roman"/>
         </w:rPr>
       </w:pPr>
       <w:r>
@@ -2540,10 +2431,123 @@
     </w:p>
     <w:p>
       <w:pPr>
+        <w:pStyle w:val="Standard"/>
+        <w:rPr>
+          <w:rFonts w:ascii="Times New Roman" w:eastAsia="Times New Roman" w:hAnsi="Times New Roman"/>
+        </w:rPr>
+      </w:pPr>
+    </w:p>
+    <w:p>
+      <w:pPr>
+        <w:pStyle w:val="Standard"/>
+        <w:rPr>
+          <w:rFonts w:ascii="Times New Roman" w:eastAsia="Times New Roman" w:hAnsi="Times New Roman"/>
+        </w:rPr>
+      </w:pPr>
+    </w:p>
+    <w:p>
+      <w:pPr>
+        <w:pStyle w:val="Standard"/>
+        <w:rPr>
+          <w:rFonts w:ascii="Times New Roman" w:eastAsia="Times New Roman" w:hAnsi="Times New Roman"/>
+        </w:rPr>
+      </w:pPr>
+    </w:p>
+    <w:p>
+      <w:pPr>
+        <w:pStyle w:val="Standard"/>
+        <w:rPr>
+          <w:rFonts w:ascii="Times New Roman" w:eastAsia="Times New Roman" w:hAnsi="Times New Roman"/>
+        </w:rPr>
+      </w:pPr>
+    </w:p>
+    <w:p>
+      <w:pPr>
+        <w:pStyle w:val="Standard"/>
+        <w:rPr>
+          <w:rFonts w:ascii="Times New Roman" w:eastAsia="Times New Roman" w:hAnsi="Times New Roman"/>
+        </w:rPr>
+      </w:pPr>
+    </w:p>
+    <w:p>
+      <w:pPr>
+        <w:pStyle w:val="Standard"/>
+        <w:rPr>
+          <w:rFonts w:ascii="Times New Roman" w:eastAsia="Times New Roman" w:hAnsi="Times New Roman"/>
+        </w:rPr>
+      </w:pPr>
+    </w:p>
+    <w:p>
+      <w:pPr>
+        <w:pStyle w:val="Standard"/>
+        <w:rPr>
+          <w:rFonts w:ascii="Times New Roman" w:eastAsia="Times New Roman" w:hAnsi="Times New Roman"/>
+        </w:rPr>
+      </w:pPr>
+    </w:p>
+    <w:p>
+      <w:pPr>
+        <w:pStyle w:val="Standard"/>
+        <w:rPr>
+          <w:rFonts w:ascii="Times New Roman" w:eastAsia="Times New Roman" w:hAnsi="Times New Roman"/>
+        </w:rPr>
+      </w:pPr>
+    </w:p>
+    <w:p>
+      <w:pPr>
+        <w:pStyle w:val="Standard"/>
+        <w:rPr>
+          <w:rFonts w:ascii="Times New Roman" w:eastAsia="Times New Roman" w:hAnsi="Times New Roman"/>
+        </w:rPr>
+      </w:pPr>
+    </w:p>
+    <w:p>
+      <w:pPr>
+        <w:pStyle w:val="Standard"/>
+        <w:rPr>
+          <w:rFonts w:ascii="Times New Roman" w:eastAsia="Times New Roman" w:hAnsi="Times New Roman"/>
+        </w:rPr>
+      </w:pPr>
+    </w:p>
+    <w:p>
+      <w:pPr>
+        <w:pStyle w:val="Standard"/>
+        <w:rPr>
+          <w:rFonts w:ascii="Times New Roman" w:eastAsia="Times New Roman" w:hAnsi="Times New Roman"/>
+        </w:rPr>
+      </w:pPr>
+    </w:p>
+    <w:p>
+      <w:pPr>
+        <w:pStyle w:val="Standard"/>
+        <w:rPr>
+          <w:rFonts w:ascii="Times New Roman" w:eastAsia="Times New Roman" w:hAnsi="Times New Roman"/>
+        </w:rPr>
+      </w:pPr>
+    </w:p>
+    <w:p>
+      <w:pPr>
+        <w:pStyle w:val="Standard"/>
+        <w:rPr>
+          <w:rFonts w:ascii="Times New Roman" w:eastAsia="Times New Roman" w:hAnsi="Times New Roman"/>
+        </w:rPr>
+      </w:pPr>
+    </w:p>
+    <w:p>
+      <w:pPr>
+        <w:pStyle w:val="Standard"/>
+        <w:rPr>
+          <w:rFonts w:ascii="Arial" w:hAnsi="Arial" w:cs="Arial"/>
+        </w:rPr>
+      </w:pPr>
+    </w:p>
+    <w:p>
+      <w:pPr>
         <w:pStyle w:val="Ttulo1"/>
       </w:pPr>
       <w:bookmarkStart w:id="0" w:name="__RefHeading___Toc287451809"/>
       <w:r>
+        <w:lastRenderedPageBreak/>
         <w:t>INTRODUÇÃO</w:t>
       </w:r>
       <w:bookmarkEnd w:id="0"/>
@@ -2618,17 +2622,7 @@
           <w:szCs w:val="20"/>
           <w:lang w:eastAsia="pt-BR"/>
         </w:rPr>
-        <w:t xml:space="preserve">Esse software é um aplicativo web para implementação de um programa de fidelidade para os clientes do restaurante. Para participar do programa, o cliente deve realizar seu cadastro através da página web do restaurante, onde também poderá fazer o lançamento de seus cupons fiscais para pontuar no programa, bem </w:t>
-      </w:r>
-      <w:r>
-        <w:rPr>
-          <w:rFonts w:ascii="Arial" w:eastAsia="Times New Roman" w:hAnsi="Arial" w:cs="Arial"/>
-          <w:sz w:val="20"/>
-          <w:szCs w:val="20"/>
-          <w:lang w:eastAsia="pt-BR"/>
-        </w:rPr>
-        <w:lastRenderedPageBreak/>
-        <w:t xml:space="preserve">como alterar seus dados cadastrais, visualizar sua pontuação atual, visualizar as bonificações disponíveis bem como gerar seus vouchers para receber as bonificações. </w:t>
+        <w:t xml:space="preserve">Esse software é um aplicativo web para implementação de um programa de fidelidade para os clientes do restaurante. Para participar do programa, o cliente deve realizar seu cadastro através da página web do restaurante, onde também poderá fazer o lançamento de seus cupons fiscais para pontuar no programa, bem como alterar seus dados cadastrais, visualizar sua pontuação atual, visualizar as bonificações disponíveis bem como gerar seus vouchers para receber as bonificações. </w:t>
       </w:r>
     </w:p>
     <w:p>
@@ -2763,6 +2757,7 @@
       </w:pPr>
       <w:bookmarkStart w:id="5" w:name="__RefHeading___Toc287451814"/>
       <w:r>
+        <w:lastRenderedPageBreak/>
         <w:t>Descrição dos Usuários</w:t>
       </w:r>
       <w:bookmarkEnd w:id="5"/>
@@ -2794,12 +2789,6 @@
         <w:gridCol w:w="3827"/>
       </w:tblGrid>
       <w:tr>
-        <w:tblPrEx>
-          <w:tblCellMar>
-            <w:top w:w="0" w:type="dxa"/>
-            <w:bottom w:w="0" w:type="dxa"/>
-          </w:tblCellMar>
-        </w:tblPrEx>
         <w:tc>
           <w:tcPr>
             <w:tcW w:w="2802" w:type="dxa"/>
@@ -2925,12 +2914,6 @@
         </w:tc>
       </w:tr>
       <w:tr>
-        <w:tblPrEx>
-          <w:tblCellMar>
-            <w:top w:w="0" w:type="dxa"/>
-            <w:bottom w:w="0" w:type="dxa"/>
-          </w:tblCellMar>
-        </w:tblPrEx>
         <w:tc>
           <w:tcPr>
             <w:tcW w:w="2802" w:type="dxa"/>
@@ -3162,19 +3145,12 @@
                 <w:szCs w:val="20"/>
                 <w:lang w:eastAsia="pt-BR"/>
               </w:rPr>
-              <w:lastRenderedPageBreak/>
               <w:t>Validar usabilidade da aplicação;</w:t>
             </w:r>
           </w:p>
         </w:tc>
       </w:tr>
       <w:tr>
-        <w:tblPrEx>
-          <w:tblCellMar>
-            <w:top w:w="0" w:type="dxa"/>
-            <w:bottom w:w="0" w:type="dxa"/>
-          </w:tblCellMar>
-        </w:tblPrEx>
         <w:tc>
           <w:tcPr>
             <w:tcW w:w="2802" w:type="dxa"/>
@@ -3209,7 +3185,6 @@
                 <w:szCs w:val="20"/>
                 <w:lang w:eastAsia="pt-BR"/>
               </w:rPr>
-              <w:lastRenderedPageBreak/>
               <w:t>Analista</w:t>
             </w:r>
             <w:r>
@@ -3411,12 +3386,6 @@
         <w:gridCol w:w="3827"/>
       </w:tblGrid>
       <w:tr>
-        <w:tblPrEx>
-          <w:tblCellMar>
-            <w:top w:w="0" w:type="dxa"/>
-            <w:bottom w:w="0" w:type="dxa"/>
-          </w:tblCellMar>
-        </w:tblPrEx>
         <w:tc>
           <w:tcPr>
             <w:tcW w:w="2802" w:type="dxa"/>
@@ -3542,12 +3511,6 @@
         </w:tc>
       </w:tr>
       <w:tr>
-        <w:tblPrEx>
-          <w:tblCellMar>
-            <w:top w:w="0" w:type="dxa"/>
-            <w:bottom w:w="0" w:type="dxa"/>
-          </w:tblCellMar>
-        </w:tblPrEx>
         <w:tc>
           <w:tcPr>
             <w:tcW w:w="2802" w:type="dxa"/>
@@ -3720,12 +3683,6 @@
         <w:gridCol w:w="3827"/>
       </w:tblGrid>
       <w:tr>
-        <w:tblPrEx>
-          <w:tblCellMar>
-            <w:top w:w="0" w:type="dxa"/>
-            <w:bottom w:w="0" w:type="dxa"/>
-          </w:tblCellMar>
-        </w:tblPrEx>
         <w:tc>
           <w:tcPr>
             <w:tcW w:w="2802" w:type="dxa"/>
@@ -3851,12 +3808,6 @@
         </w:tc>
       </w:tr>
       <w:tr>
-        <w:tblPrEx>
-          <w:tblCellMar>
-            <w:top w:w="0" w:type="dxa"/>
-            <w:bottom w:w="0" w:type="dxa"/>
-          </w:tblCellMar>
-        </w:tblPrEx>
         <w:tc>
           <w:tcPr>
             <w:tcW w:w="2802" w:type="dxa"/>
@@ -3981,12 +3932,6 @@
         </w:tc>
       </w:tr>
       <w:tr>
-        <w:tblPrEx>
-          <w:tblCellMar>
-            <w:top w:w="0" w:type="dxa"/>
-            <w:bottom w:w="0" w:type="dxa"/>
-          </w:tblCellMar>
-        </w:tblPrEx>
         <w:tc>
           <w:tcPr>
             <w:tcW w:w="2802" w:type="dxa"/>
@@ -4111,12 +4056,6 @@
         </w:tc>
       </w:tr>
       <w:tr>
-        <w:tblPrEx>
-          <w:tblCellMar>
-            <w:top w:w="0" w:type="dxa"/>
-            <w:bottom w:w="0" w:type="dxa"/>
-          </w:tblCellMar>
-        </w:tblPrEx>
         <w:tc>
           <w:tcPr>
             <w:tcW w:w="2802" w:type="dxa"/>
@@ -4279,6 +4218,7 @@
           <w:szCs w:val="20"/>
           <w:lang w:eastAsia="pt-BR"/>
         </w:rPr>
+        <w:lastRenderedPageBreak/>
         <w:t>A</w:t>
       </w:r>
       <w:r>
@@ -4381,7 +4321,6 @@
       </w:pPr>
       <w:bookmarkStart w:id="13" w:name="__RefHeading___Toc287451822"/>
       <w:r>
-        <w:lastRenderedPageBreak/>
         <w:t>Papel do usuário na organização</w:t>
       </w:r>
       <w:bookmarkEnd w:id="13"/>
@@ -4402,12 +4341,6 @@
         <w:gridCol w:w="6978"/>
       </w:tblGrid>
       <w:tr>
-        <w:tblPrEx>
-          <w:tblCellMar>
-            <w:top w:w="0" w:type="dxa"/>
-            <w:bottom w:w="0" w:type="dxa"/>
-          </w:tblCellMar>
-        </w:tblPrEx>
         <w:tc>
           <w:tcPr>
             <w:tcW w:w="2943" w:type="dxa"/>
@@ -4485,12 +4418,6 @@
         </w:tc>
       </w:tr>
       <w:tr>
-        <w:tblPrEx>
-          <w:tblCellMar>
-            <w:top w:w="0" w:type="dxa"/>
-            <w:bottom w:w="0" w:type="dxa"/>
-          </w:tblCellMar>
-        </w:tblPrEx>
         <w:tc>
           <w:tcPr>
             <w:tcW w:w="2943" w:type="dxa"/>
@@ -4568,12 +4495,6 @@
         </w:tc>
       </w:tr>
       <w:tr>
-        <w:tblPrEx>
-          <w:tblCellMar>
-            <w:top w:w="0" w:type="dxa"/>
-            <w:bottom w:w="0" w:type="dxa"/>
-          </w:tblCellMar>
-        </w:tblPrEx>
         <w:tc>
           <w:tcPr>
             <w:tcW w:w="2943" w:type="dxa"/>
@@ -4659,12 +4580,6 @@
         </w:tc>
       </w:tr>
       <w:tr>
-        <w:tblPrEx>
-          <w:tblCellMar>
-            <w:top w:w="0" w:type="dxa"/>
-            <w:bottom w:w="0" w:type="dxa"/>
-          </w:tblCellMar>
-        </w:tblPrEx>
         <w:tc>
           <w:tcPr>
             <w:tcW w:w="2943" w:type="dxa"/>
@@ -4840,12 +4755,6 @@
         </w:tc>
       </w:tr>
       <w:tr>
-        <w:tblPrEx>
-          <w:tblCellMar>
-            <w:top w:w="0" w:type="dxa"/>
-            <w:bottom w:w="0" w:type="dxa"/>
-          </w:tblCellMar>
-        </w:tblPrEx>
         <w:tc>
           <w:tcPr>
             <w:tcW w:w="2943" w:type="dxa"/>
@@ -4950,12 +4859,6 @@
         </w:tc>
       </w:tr>
       <w:tr>
-        <w:tblPrEx>
-          <w:tblCellMar>
-            <w:top w:w="0" w:type="dxa"/>
-            <w:bottom w:w="0" w:type="dxa"/>
-          </w:tblCellMar>
-        </w:tblPrEx>
         <w:tc>
           <w:tcPr>
             <w:tcW w:w="2943" w:type="dxa"/>
@@ -5177,6 +5080,7 @@
                 <w:sz w:val="20"/>
                 <w:szCs w:val="20"/>
               </w:rPr>
+              <w:lastRenderedPageBreak/>
               <w:t>Implantação do Projeto;</w:t>
             </w:r>
           </w:p>
@@ -5189,6 +5093,7 @@
       </w:pPr>
       <w:bookmarkStart w:id="14" w:name="__RefHeading___Toc287451823"/>
       <w:r>
+        <w:lastRenderedPageBreak/>
         <w:t>Perfil do usuário final (Responsabilidade)</w:t>
       </w:r>
       <w:bookmarkEnd w:id="14"/>
@@ -5209,12 +5114,6 @@
         <w:gridCol w:w="6978"/>
       </w:tblGrid>
       <w:tr>
-        <w:tblPrEx>
-          <w:tblCellMar>
-            <w:top w:w="0" w:type="dxa"/>
-            <w:bottom w:w="0" w:type="dxa"/>
-          </w:tblCellMar>
-        </w:tblPrEx>
         <w:tc>
           <w:tcPr>
             <w:tcW w:w="2943" w:type="dxa"/>
@@ -5286,18 +5185,20 @@
                 <w:sz w:val="20"/>
                 <w:szCs w:val="20"/>
               </w:rPr>
-              <w:t>Usuários do sistema (usuário com acesso concedido ao módulo).</w:t>
+              <w:t>Usuário</w:t>
+            </w:r>
+            <w:r>
+              <w:rPr>
+                <w:rFonts w:ascii="Arial" w:hAnsi="Arial" w:cs="Arial"/>
+                <w:sz w:val="20"/>
+                <w:szCs w:val="20"/>
+              </w:rPr>
+              <w:t xml:space="preserve"> administrador</w:t>
             </w:r>
           </w:p>
         </w:tc>
       </w:tr>
       <w:tr>
-        <w:tblPrEx>
-          <w:tblCellMar>
-            <w:top w:w="0" w:type="dxa"/>
-            <w:bottom w:w="0" w:type="dxa"/>
-          </w:tblCellMar>
-        </w:tblPrEx>
         <w:tc>
           <w:tcPr>
             <w:tcW w:w="2943" w:type="dxa"/>
@@ -5419,18 +5320,43 @@
                 <w:sz w:val="20"/>
                 <w:szCs w:val="20"/>
               </w:rPr>
-              <w:t>Gerenciamento de liberação de acesso a usuários;</w:t>
+              <w:t xml:space="preserve">Gerenciamento de </w:t>
+            </w:r>
+            <w:r>
+              <w:rPr>
+                <w:rFonts w:ascii="Arial" w:hAnsi="Arial" w:cs="Arial"/>
+                <w:sz w:val="20"/>
+                <w:szCs w:val="20"/>
+              </w:rPr>
+              <w:t>regras de pontuação de fidelidade;</w:t>
+            </w:r>
+          </w:p>
+          <w:p>
+            <w:pPr>
+              <w:pStyle w:val="Standard"/>
+              <w:numPr>
+                <w:ilvl w:val="0"/>
+                <w:numId w:val="7"/>
+              </w:numPr>
+              <w:spacing w:after="0" w:line="360" w:lineRule="auto"/>
+              <w:rPr>
+                <w:rFonts w:ascii="Arial" w:hAnsi="Arial" w:cs="Arial"/>
+                <w:sz w:val="20"/>
+                <w:szCs w:val="20"/>
+              </w:rPr>
+            </w:pPr>
+            <w:r>
+              <w:rPr>
+                <w:rFonts w:ascii="Arial" w:hAnsi="Arial" w:cs="Arial"/>
+                <w:sz w:val="20"/>
+                <w:szCs w:val="20"/>
+              </w:rPr>
+              <w:t>Gerenciamento de itens de bonificação.</w:t>
             </w:r>
           </w:p>
         </w:tc>
       </w:tr>
       <w:tr>
-        <w:tblPrEx>
-          <w:tblCellMar>
-            <w:top w:w="0" w:type="dxa"/>
-            <w:bottom w:w="0" w:type="dxa"/>
-          </w:tblCellMar>
-        </w:tblPrEx>
         <w:tc>
           <w:tcPr>
             <w:tcW w:w="2943" w:type="dxa"/>
@@ -5506,18 +5432,20 @@
                 <w:sz w:val="20"/>
                 <w:szCs w:val="20"/>
               </w:rPr>
-              <w:t>Conhecimentos básicos de informática;</w:t>
+              <w:t>Conhecimentos básicos de informática</w:t>
+            </w:r>
+            <w:r>
+              <w:rPr>
+                <w:rFonts w:ascii="Arial" w:hAnsi="Arial" w:cs="Arial"/>
+                <w:sz w:val="20"/>
+                <w:szCs w:val="20"/>
+              </w:rPr>
+              <w:t>.</w:t>
             </w:r>
           </w:p>
         </w:tc>
       </w:tr>
       <w:tr>
-        <w:tblPrEx>
-          <w:tblCellMar>
-            <w:top w:w="0" w:type="dxa"/>
-            <w:bottom w:w="0" w:type="dxa"/>
-          </w:tblCellMar>
-        </w:tblPrEx>
         <w:tc>
           <w:tcPr>
             <w:tcW w:w="2943" w:type="dxa"/>
@@ -5593,18 +5521,20 @@
                 <w:sz w:val="20"/>
                 <w:szCs w:val="20"/>
               </w:rPr>
-              <w:t>Gerenciar o controle de acesso a usuários no sistema.</w:t>
+              <w:t xml:space="preserve">Gerenciar </w:t>
+            </w:r>
+            <w:r>
+              <w:rPr>
+                <w:rFonts w:ascii="Arial" w:hAnsi="Arial" w:cs="Arial"/>
+                <w:sz w:val="20"/>
+                <w:szCs w:val="20"/>
+              </w:rPr>
+              <w:t>os usuários do sistema e parâmetros de bonificação.</w:t>
             </w:r>
           </w:p>
         </w:tc>
       </w:tr>
       <w:tr>
-        <w:tblPrEx>
-          <w:tblCellMar>
-            <w:top w:w="0" w:type="dxa"/>
-            <w:bottom w:w="0" w:type="dxa"/>
-          </w:tblCellMar>
-        </w:tblPrEx>
         <w:tc>
           <w:tcPr>
             <w:tcW w:w="2943" w:type="dxa"/>
@@ -5640,7 +5570,6 @@
                 <w:sz w:val="20"/>
                 <w:szCs w:val="20"/>
               </w:rPr>
-              <w:lastRenderedPageBreak/>
               <w:t>Envolvimento</w:t>
             </w:r>
           </w:p>
@@ -5713,8 +5642,440 @@
     <w:p>
       <w:pPr>
         <w:pStyle w:val="Ttulo1"/>
+        <w:numPr>
+          <w:ilvl w:val="0"/>
+          <w:numId w:val="0"/>
+        </w:numPr>
+        <w:ind w:left="432"/>
       </w:pPr>
       <w:bookmarkStart w:id="15" w:name="__RefHeading___Toc287451824"/>
+    </w:p>
+    <w:tbl>
+      <w:tblPr>
+        <w:tblW w:w="9921" w:type="dxa"/>
+        <w:tblInd w:w="-108" w:type="dxa"/>
+        <w:tblLayout w:type="fixed"/>
+        <w:tblCellMar>
+          <w:left w:w="10" w:type="dxa"/>
+          <w:right w:w="10" w:type="dxa"/>
+        </w:tblCellMar>
+        <w:tblLook w:val="0000" w:firstRow="0" w:lastRow="0" w:firstColumn="0" w:lastColumn="0" w:noHBand="0" w:noVBand="0"/>
+      </w:tblPr>
+      <w:tblGrid>
+        <w:gridCol w:w="2943"/>
+        <w:gridCol w:w="6978"/>
+      </w:tblGrid>
+      <w:tr>
+        <w:tc>
+          <w:tcPr>
+            <w:tcW w:w="2943" w:type="dxa"/>
+            <w:tcBorders>
+              <w:top w:val="single" w:sz="4" w:space="0" w:color="000000"/>
+              <w:left w:val="single" w:sz="4" w:space="0" w:color="000000"/>
+              <w:bottom w:val="single" w:sz="4" w:space="0" w:color="000000"/>
+              <w:right w:val="single" w:sz="4" w:space="0" w:color="000000"/>
+            </w:tcBorders>
+            <w:shd w:val="clear" w:color="auto" w:fill="D9D9D9"/>
+            <w:tcMar>
+              <w:top w:w="0" w:type="dxa"/>
+              <w:left w:w="108" w:type="dxa"/>
+              <w:bottom w:w="0" w:type="dxa"/>
+              <w:right w:w="108" w:type="dxa"/>
+            </w:tcMar>
+          </w:tcPr>
+          <w:p>
+            <w:pPr>
+              <w:pStyle w:val="Standard"/>
+              <w:spacing w:after="0" w:line="360" w:lineRule="auto"/>
+              <w:rPr>
+                <w:rFonts w:ascii="Arial" w:hAnsi="Arial" w:cs="Arial"/>
+                <w:b/>
+                <w:sz w:val="20"/>
+                <w:szCs w:val="20"/>
+              </w:rPr>
+            </w:pPr>
+            <w:r>
+              <w:rPr>
+                <w:rFonts w:ascii="Arial" w:hAnsi="Arial" w:cs="Arial"/>
+                <w:b/>
+                <w:sz w:val="20"/>
+                <w:szCs w:val="20"/>
+              </w:rPr>
+              <w:t>Representação</w:t>
+            </w:r>
+          </w:p>
+        </w:tc>
+        <w:tc>
+          <w:tcPr>
+            <w:tcW w:w="6978" w:type="dxa"/>
+            <w:tcBorders>
+              <w:top w:val="single" w:sz="4" w:space="0" w:color="000000"/>
+              <w:left w:val="single" w:sz="4" w:space="0" w:color="000000"/>
+              <w:bottom w:val="single" w:sz="4" w:space="0" w:color="000000"/>
+              <w:right w:val="single" w:sz="4" w:space="0" w:color="000000"/>
+            </w:tcBorders>
+            <w:tcMar>
+              <w:top w:w="0" w:type="dxa"/>
+              <w:left w:w="108" w:type="dxa"/>
+              <w:bottom w:w="0" w:type="dxa"/>
+              <w:right w:w="108" w:type="dxa"/>
+            </w:tcMar>
+          </w:tcPr>
+          <w:p>
+            <w:pPr>
+              <w:pStyle w:val="Standard"/>
+              <w:spacing w:after="0" w:line="360" w:lineRule="auto"/>
+              <w:rPr>
+                <w:rFonts w:ascii="Arial" w:hAnsi="Arial" w:cs="Arial"/>
+                <w:sz w:val="20"/>
+                <w:szCs w:val="20"/>
+              </w:rPr>
+            </w:pPr>
+            <w:r>
+              <w:rPr>
+                <w:rFonts w:ascii="Arial" w:hAnsi="Arial" w:cs="Arial"/>
+                <w:sz w:val="20"/>
+                <w:szCs w:val="20"/>
+              </w:rPr>
+              <w:t>Usuário PDV</w:t>
+            </w:r>
+          </w:p>
+        </w:tc>
+      </w:tr>
+      <w:tr>
+        <w:tc>
+          <w:tcPr>
+            <w:tcW w:w="2943" w:type="dxa"/>
+            <w:tcBorders>
+              <w:top w:val="single" w:sz="4" w:space="0" w:color="000000"/>
+              <w:left w:val="single" w:sz="4" w:space="0" w:color="000000"/>
+              <w:bottom w:val="single" w:sz="4" w:space="0" w:color="000000"/>
+              <w:right w:val="single" w:sz="4" w:space="0" w:color="000000"/>
+            </w:tcBorders>
+            <w:shd w:val="clear" w:color="auto" w:fill="D9D9D9"/>
+            <w:tcMar>
+              <w:top w:w="0" w:type="dxa"/>
+              <w:left w:w="108" w:type="dxa"/>
+              <w:bottom w:w="0" w:type="dxa"/>
+              <w:right w:w="108" w:type="dxa"/>
+            </w:tcMar>
+          </w:tcPr>
+          <w:p>
+            <w:pPr>
+              <w:pStyle w:val="Standard"/>
+              <w:spacing w:after="0" w:line="360" w:lineRule="auto"/>
+              <w:rPr>
+                <w:rFonts w:ascii="Arial" w:hAnsi="Arial" w:cs="Arial"/>
+                <w:b/>
+                <w:sz w:val="20"/>
+                <w:szCs w:val="20"/>
+              </w:rPr>
+            </w:pPr>
+            <w:r>
+              <w:rPr>
+                <w:rFonts w:ascii="Arial" w:hAnsi="Arial" w:cs="Arial"/>
+                <w:b/>
+                <w:sz w:val="20"/>
+                <w:szCs w:val="20"/>
+              </w:rPr>
+              <w:t>Descrição</w:t>
+            </w:r>
+          </w:p>
+        </w:tc>
+        <w:tc>
+          <w:tcPr>
+            <w:tcW w:w="6978" w:type="dxa"/>
+            <w:tcBorders>
+              <w:top w:val="single" w:sz="4" w:space="0" w:color="000000"/>
+              <w:left w:val="single" w:sz="4" w:space="0" w:color="000000"/>
+              <w:bottom w:val="single" w:sz="4" w:space="0" w:color="000000"/>
+              <w:right w:val="single" w:sz="4" w:space="0" w:color="000000"/>
+            </w:tcBorders>
+            <w:tcMar>
+              <w:top w:w="0" w:type="dxa"/>
+              <w:left w:w="108" w:type="dxa"/>
+              <w:bottom w:w="0" w:type="dxa"/>
+              <w:right w:w="108" w:type="dxa"/>
+            </w:tcMar>
+          </w:tcPr>
+          <w:p>
+            <w:pPr>
+              <w:pStyle w:val="Standard"/>
+              <w:numPr>
+                <w:ilvl w:val="0"/>
+                <w:numId w:val="29"/>
+              </w:numPr>
+              <w:spacing w:line="360" w:lineRule="auto"/>
+              <w:rPr>
+                <w:rFonts w:ascii="Arial" w:hAnsi="Arial" w:cs="Arial"/>
+                <w:sz w:val="20"/>
+                <w:szCs w:val="20"/>
+              </w:rPr>
+            </w:pPr>
+            <w:r>
+              <w:rPr>
+                <w:rFonts w:ascii="Arial" w:hAnsi="Arial" w:cs="Arial"/>
+                <w:sz w:val="20"/>
+                <w:szCs w:val="20"/>
+              </w:rPr>
+              <w:t>Autenticação de vouchers de bonificação durante o atendimento.</w:t>
+            </w:r>
+          </w:p>
+        </w:tc>
+      </w:tr>
+      <w:tr>
+        <w:tc>
+          <w:tcPr>
+            <w:tcW w:w="2943" w:type="dxa"/>
+            <w:tcBorders>
+              <w:top w:val="single" w:sz="4" w:space="0" w:color="000000"/>
+              <w:left w:val="single" w:sz="4" w:space="0" w:color="000000"/>
+              <w:bottom w:val="single" w:sz="4" w:space="0" w:color="000000"/>
+              <w:right w:val="single" w:sz="4" w:space="0" w:color="000000"/>
+            </w:tcBorders>
+            <w:shd w:val="clear" w:color="auto" w:fill="D9D9D9"/>
+            <w:tcMar>
+              <w:top w:w="0" w:type="dxa"/>
+              <w:left w:w="108" w:type="dxa"/>
+              <w:bottom w:w="0" w:type="dxa"/>
+              <w:right w:w="108" w:type="dxa"/>
+            </w:tcMar>
+          </w:tcPr>
+          <w:p>
+            <w:pPr>
+              <w:pStyle w:val="Standard"/>
+              <w:spacing w:after="0" w:line="360" w:lineRule="auto"/>
+              <w:rPr>
+                <w:rFonts w:ascii="Arial" w:hAnsi="Arial" w:cs="Arial"/>
+                <w:b/>
+                <w:sz w:val="20"/>
+                <w:szCs w:val="20"/>
+              </w:rPr>
+            </w:pPr>
+            <w:r>
+              <w:rPr>
+                <w:rFonts w:ascii="Arial" w:hAnsi="Arial" w:cs="Arial"/>
+                <w:b/>
+                <w:sz w:val="20"/>
+                <w:szCs w:val="20"/>
+              </w:rPr>
+              <w:t>Qualificação</w:t>
+            </w:r>
+          </w:p>
+        </w:tc>
+        <w:tc>
+          <w:tcPr>
+            <w:tcW w:w="6978" w:type="dxa"/>
+            <w:tcBorders>
+              <w:top w:val="single" w:sz="4" w:space="0" w:color="000000"/>
+              <w:left w:val="single" w:sz="4" w:space="0" w:color="000000"/>
+              <w:bottom w:val="single" w:sz="4" w:space="0" w:color="000000"/>
+              <w:right w:val="single" w:sz="4" w:space="0" w:color="000000"/>
+            </w:tcBorders>
+            <w:tcMar>
+              <w:top w:w="0" w:type="dxa"/>
+              <w:left w:w="108" w:type="dxa"/>
+              <w:bottom w:w="0" w:type="dxa"/>
+              <w:right w:w="108" w:type="dxa"/>
+            </w:tcMar>
+          </w:tcPr>
+          <w:p>
+            <w:pPr>
+              <w:pStyle w:val="Standard"/>
+              <w:numPr>
+                <w:ilvl w:val="0"/>
+                <w:numId w:val="30"/>
+              </w:numPr>
+              <w:spacing w:after="0" w:line="360" w:lineRule="auto"/>
+              <w:rPr>
+                <w:rFonts w:ascii="Arial" w:hAnsi="Arial" w:cs="Arial"/>
+                <w:sz w:val="20"/>
+                <w:szCs w:val="20"/>
+              </w:rPr>
+            </w:pPr>
+            <w:r>
+              <w:rPr>
+                <w:rFonts w:ascii="Arial" w:hAnsi="Arial" w:cs="Arial"/>
+                <w:sz w:val="20"/>
+                <w:szCs w:val="20"/>
+              </w:rPr>
+              <w:t>Conhecimentos básicos de informática.</w:t>
+            </w:r>
+          </w:p>
+        </w:tc>
+      </w:tr>
+      <w:tr>
+        <w:tc>
+          <w:tcPr>
+            <w:tcW w:w="2943" w:type="dxa"/>
+            <w:tcBorders>
+              <w:top w:val="single" w:sz="4" w:space="0" w:color="000000"/>
+              <w:left w:val="single" w:sz="4" w:space="0" w:color="000000"/>
+              <w:bottom w:val="single" w:sz="4" w:space="0" w:color="000000"/>
+              <w:right w:val="single" w:sz="4" w:space="0" w:color="000000"/>
+            </w:tcBorders>
+            <w:shd w:val="clear" w:color="auto" w:fill="D9D9D9"/>
+            <w:tcMar>
+              <w:top w:w="0" w:type="dxa"/>
+              <w:left w:w="108" w:type="dxa"/>
+              <w:bottom w:w="0" w:type="dxa"/>
+              <w:right w:w="108" w:type="dxa"/>
+            </w:tcMar>
+          </w:tcPr>
+          <w:p>
+            <w:pPr>
+              <w:pStyle w:val="Standard"/>
+              <w:spacing w:after="0" w:line="360" w:lineRule="auto"/>
+              <w:rPr>
+                <w:rFonts w:ascii="Arial" w:hAnsi="Arial" w:cs="Arial"/>
+                <w:b/>
+                <w:sz w:val="20"/>
+                <w:szCs w:val="20"/>
+              </w:rPr>
+            </w:pPr>
+            <w:r>
+              <w:rPr>
+                <w:rFonts w:ascii="Arial" w:hAnsi="Arial" w:cs="Arial"/>
+                <w:b/>
+                <w:sz w:val="20"/>
+                <w:szCs w:val="20"/>
+              </w:rPr>
+              <w:t>Responsabilidades</w:t>
+            </w:r>
+          </w:p>
+        </w:tc>
+        <w:tc>
+          <w:tcPr>
+            <w:tcW w:w="6978" w:type="dxa"/>
+            <w:tcBorders>
+              <w:top w:val="single" w:sz="4" w:space="0" w:color="000000"/>
+              <w:left w:val="single" w:sz="4" w:space="0" w:color="000000"/>
+              <w:bottom w:val="single" w:sz="4" w:space="0" w:color="000000"/>
+              <w:right w:val="single" w:sz="4" w:space="0" w:color="000000"/>
+            </w:tcBorders>
+            <w:tcMar>
+              <w:top w:w="0" w:type="dxa"/>
+              <w:left w:w="108" w:type="dxa"/>
+              <w:bottom w:w="0" w:type="dxa"/>
+              <w:right w:w="108" w:type="dxa"/>
+            </w:tcMar>
+          </w:tcPr>
+          <w:p>
+            <w:pPr>
+              <w:pStyle w:val="Standard"/>
+              <w:numPr>
+                <w:ilvl w:val="0"/>
+                <w:numId w:val="9"/>
+              </w:numPr>
+              <w:spacing w:after="0" w:line="360" w:lineRule="auto"/>
+              <w:rPr>
+                <w:rFonts w:ascii="Arial" w:hAnsi="Arial" w:cs="Arial"/>
+                <w:sz w:val="20"/>
+                <w:szCs w:val="20"/>
+              </w:rPr>
+            </w:pPr>
+            <w:r>
+              <w:rPr>
+                <w:rFonts w:ascii="Arial" w:hAnsi="Arial" w:cs="Arial"/>
+                <w:sz w:val="20"/>
+                <w:szCs w:val="20"/>
+              </w:rPr>
+              <w:t>Autenticação de vouchers de bonificação.</w:t>
+            </w:r>
+          </w:p>
+        </w:tc>
+      </w:tr>
+      <w:tr>
+        <w:tc>
+          <w:tcPr>
+            <w:tcW w:w="2943" w:type="dxa"/>
+            <w:tcBorders>
+              <w:top w:val="single" w:sz="4" w:space="0" w:color="000000"/>
+              <w:left w:val="single" w:sz="4" w:space="0" w:color="000000"/>
+              <w:bottom w:val="single" w:sz="4" w:space="0" w:color="000000"/>
+              <w:right w:val="single" w:sz="4" w:space="0" w:color="000000"/>
+            </w:tcBorders>
+            <w:shd w:val="clear" w:color="auto" w:fill="D9D9D9"/>
+            <w:tcMar>
+              <w:top w:w="0" w:type="dxa"/>
+              <w:left w:w="108" w:type="dxa"/>
+              <w:bottom w:w="0" w:type="dxa"/>
+              <w:right w:w="108" w:type="dxa"/>
+            </w:tcMar>
+          </w:tcPr>
+          <w:p>
+            <w:pPr>
+              <w:pStyle w:val="Standard"/>
+              <w:spacing w:after="0" w:line="360" w:lineRule="auto"/>
+              <w:rPr>
+                <w:rFonts w:ascii="Arial" w:hAnsi="Arial" w:cs="Arial"/>
+                <w:b/>
+                <w:sz w:val="20"/>
+                <w:szCs w:val="20"/>
+              </w:rPr>
+            </w:pPr>
+            <w:r>
+              <w:rPr>
+                <w:rFonts w:ascii="Arial" w:hAnsi="Arial" w:cs="Arial"/>
+                <w:b/>
+                <w:sz w:val="20"/>
+                <w:szCs w:val="20"/>
+              </w:rPr>
+              <w:t>Envolvimento</w:t>
+            </w:r>
+          </w:p>
+        </w:tc>
+        <w:tc>
+          <w:tcPr>
+            <w:tcW w:w="6978" w:type="dxa"/>
+            <w:tcBorders>
+              <w:top w:val="single" w:sz="4" w:space="0" w:color="000000"/>
+              <w:left w:val="single" w:sz="4" w:space="0" w:color="000000"/>
+              <w:bottom w:val="single" w:sz="4" w:space="0" w:color="000000"/>
+              <w:right w:val="single" w:sz="4" w:space="0" w:color="000000"/>
+            </w:tcBorders>
+            <w:tcMar>
+              <w:top w:w="0" w:type="dxa"/>
+              <w:left w:w="108" w:type="dxa"/>
+              <w:bottom w:w="0" w:type="dxa"/>
+              <w:right w:w="108" w:type="dxa"/>
+            </w:tcMar>
+          </w:tcPr>
+          <w:p>
+            <w:pPr>
+              <w:pStyle w:val="Standard"/>
+              <w:numPr>
+                <w:ilvl w:val="0"/>
+                <w:numId w:val="9"/>
+              </w:numPr>
+              <w:spacing w:after="280" w:line="360" w:lineRule="auto"/>
+              <w:rPr>
+                <w:rFonts w:ascii="Arial" w:hAnsi="Arial" w:cs="Arial"/>
+                <w:sz w:val="20"/>
+                <w:szCs w:val="20"/>
+              </w:rPr>
+            </w:pPr>
+            <w:r>
+              <w:rPr>
+                <w:rFonts w:ascii="Arial" w:hAnsi="Arial" w:cs="Arial"/>
+                <w:sz w:val="20"/>
+                <w:szCs w:val="20"/>
+              </w:rPr>
+              <w:t>Usuário do sistema.</w:t>
+            </w:r>
+          </w:p>
+        </w:tc>
+      </w:tr>
+    </w:tbl>
+    <w:p>
+      <w:pPr>
+        <w:pStyle w:val="Textbody"/>
+      </w:pPr>
+    </w:p>
+    <w:p>
+      <w:pPr>
+        <w:pStyle w:val="Ttulo1"/>
+      </w:pPr>
       <w:r>
         <w:t>Priorização das Necessidades</w:t>
       </w:r>
@@ -5736,12 +6097,6 @@
         <w:gridCol w:w="6237"/>
       </w:tblGrid>
       <w:tr>
-        <w:tblPrEx>
-          <w:tblCellMar>
-            <w:top w:w="0" w:type="dxa"/>
-            <w:bottom w:w="0" w:type="dxa"/>
-          </w:tblCellMar>
-        </w:tblPrEx>
         <w:tc>
           <w:tcPr>
             <w:tcW w:w="3652" w:type="dxa"/>
@@ -5826,12 +6181,6 @@
         </w:tc>
       </w:tr>
       <w:tr>
-        <w:tblPrEx>
-          <w:tblCellMar>
-            <w:top w:w="0" w:type="dxa"/>
-            <w:bottom w:w="0" w:type="dxa"/>
-          </w:tblCellMar>
-        </w:tblPrEx>
         <w:tc>
           <w:tcPr>
             <w:tcW w:w="3652" w:type="dxa"/>
@@ -5870,7 +6219,7 @@
                 <w:szCs w:val="20"/>
                 <w:lang w:eastAsia="pt-BR"/>
               </w:rPr>
-              <w:t>Diminuir o tempo necessário para efetuar os devidos lançamentos de atendimentos aos clientes;</w:t>
+              <w:t>Criar um sistema de fidelidade de fácil utilização e independente do sistema de PDV.</w:t>
             </w:r>
           </w:p>
         </w:tc>
@@ -5912,7 +6261,7 @@
                 <w:szCs w:val="20"/>
                 <w:lang w:eastAsia="pt-BR"/>
               </w:rPr>
-              <w:t>Possibilidade de efetuar o atendimento via web no próprio cliente atendido, efetuando agendamentos juntos com o cliente no momento do seu atendimento;</w:t>
+              <w:t>Aplicativo web pensado para ser utilizado em smartphones;</w:t>
             </w:r>
           </w:p>
           <w:p>
@@ -5922,7 +6271,7 @@
                 <w:ilvl w:val="0"/>
                 <w:numId w:val="3"/>
               </w:numPr>
-              <w:spacing w:after="0" w:line="360" w:lineRule="auto"/>
+              <w:spacing w:after="280" w:line="360" w:lineRule="auto"/>
               <w:rPr>
                 <w:rFonts w:ascii="Arial" w:eastAsia="Times New Roman" w:hAnsi="Arial" w:cs="Arial"/>
                 <w:sz w:val="20"/>
@@ -5937,7 +6286,7 @@
                 <w:szCs w:val="20"/>
                 <w:lang w:eastAsia="pt-BR"/>
               </w:rPr>
-              <w:t>Possibilidade de o cliente poder registrar chamada de atendimento a ele via internet;</w:t>
+              <w:t>Utiliza API da Sefaz para buscar os dados de consumação através do cupom fiscal;</w:t>
             </w:r>
           </w:p>
         </w:tc>
@@ -5959,6 +6308,7 @@
       </w:pPr>
       <w:bookmarkStart w:id="17" w:name="__RefHeading___Toc287451826"/>
       <w:r>
+        <w:lastRenderedPageBreak/>
         <w:t>Perspectiva do Produto</w:t>
       </w:r>
       <w:bookmarkEnd w:id="17"/>
@@ -5981,7 +6331,7 @@
           <w:sz w:val="20"/>
           <w:szCs w:val="20"/>
         </w:rPr>
-        <w:t>O SISSEC é um módulo do sistema gestor disponível no sistema para controle de acesso e segurança dos usuários conectados no sistema.</w:t>
+        <w:t>O Sistema de Fidelidade Coma Bem é um módulo que implementa todas as funcionalidades necessárias de um programa de fidelidade para o restaurante, de forma intuitiva e segura.</w:t>
       </w:r>
     </w:p>
     <w:p>
@@ -6002,18 +6352,8 @@
           <w:sz w:val="20"/>
           <w:szCs w:val="20"/>
         </w:rPr>
-        <w:t>Este software visa tanto o controle gerencial dos usuários, quanto o controle modular do sistema junto aos clientes, possibilitando assim configurarmos o sistema de acordo com o negócio do cliente.</w:t>
+        <w:t>Todo o software é de propriedade do Restaurante Coma Bem, ficando a seu critério a venda de acesso ao sistema para outros estabelecimentos. Porém, a instalação do sistema, instrução a usuários e configuração do ambiente é responsabilidade do Restaurante Coma Bem, ficando a seu critério a contratação desses serviços desta empresa ou de outra.</w:t>
       </w:r>
-    </w:p>
-    <w:p>
-      <w:pPr>
-        <w:pStyle w:val="Ttulo3"/>
-      </w:pPr>
-      <w:bookmarkStart w:id="18" w:name="__RefHeading___Toc287451827"/>
-      <w:r>
-        <w:t>Licença, Custos da Instalação.</w:t>
-      </w:r>
-      <w:bookmarkEnd w:id="18"/>
     </w:p>
     <w:p>
       <w:pPr>
@@ -6027,32 +6367,6 @@
           <w:szCs w:val="20"/>
         </w:rPr>
       </w:pPr>
-      <w:r>
-        <w:rPr>
-          <w:rFonts w:ascii="Arial" w:hAnsi="Arial" w:cs="Arial"/>
-          <w:sz w:val="20"/>
-          <w:szCs w:val="20"/>
-        </w:rPr>
-        <w:t xml:space="preserve">Todo o software é personalizado de acordo com o </w:t>
-      </w:r>
-      <w:proofErr w:type="gramStart"/>
-      <w:r>
-        <w:rPr>
-          <w:rFonts w:ascii="Arial" w:hAnsi="Arial" w:cs="Arial"/>
-          <w:sz w:val="20"/>
-          <w:szCs w:val="20"/>
-        </w:rPr>
-        <w:t>negocio</w:t>
-      </w:r>
-      <w:proofErr w:type="gramEnd"/>
-      <w:r>
-        <w:rPr>
-          <w:rFonts w:ascii="Arial" w:hAnsi="Arial" w:cs="Arial"/>
-          <w:sz w:val="20"/>
-          <w:szCs w:val="20"/>
-        </w:rPr>
-        <w:t xml:space="preserve"> do cliente e é propriedade exclusiva da GSM Grupo de Tecnologia e treinamento. Quando o sistema for comprado por algum cliente, fica a critério da empresa contratante negociar os serviços do contratado para instalação, configuração, treinamento e ou futuras manutenções.</w:t>
-      </w:r>
     </w:p>
     <w:p>
       <w:pPr>
@@ -6066,6 +6380,42 @@
           <w:szCs w:val="20"/>
         </w:rPr>
       </w:pPr>
+    </w:p>
+    <w:p>
+      <w:pPr>
+        <w:pStyle w:val="TextosemFormatao"/>
+        <w:spacing w:line="360" w:lineRule="auto"/>
+        <w:ind w:firstLine="708"/>
+        <w:jc w:val="both"/>
+        <w:rPr>
+          <w:rFonts w:ascii="Arial" w:hAnsi="Arial" w:cs="Arial"/>
+          <w:sz w:val="20"/>
+          <w:szCs w:val="20"/>
+        </w:rPr>
+      </w:pPr>
+    </w:p>
+    <w:p>
+      <w:pPr>
+        <w:pStyle w:val="TextosemFormatao"/>
+        <w:spacing w:line="360" w:lineRule="auto"/>
+        <w:ind w:firstLine="708"/>
+        <w:jc w:val="both"/>
+        <w:rPr>
+          <w:rFonts w:ascii="Arial" w:hAnsi="Arial" w:cs="Arial"/>
+          <w:sz w:val="20"/>
+          <w:szCs w:val="20"/>
+        </w:rPr>
+      </w:pPr>
+    </w:p>
+    <w:p>
+      <w:pPr>
+        <w:pStyle w:val="Ttulo3"/>
+      </w:pPr>
+      <w:bookmarkStart w:id="18" w:name="__RefHeading___Toc287451827"/>
+      <w:r>
+        <w:t>Licença, Custos da Instalação.</w:t>
+      </w:r>
+      <w:bookmarkEnd w:id="18"/>
     </w:p>
     <w:tbl>
       <w:tblPr>
@@ -6084,12 +6434,6 @@
         <w:gridCol w:w="1559"/>
       </w:tblGrid>
       <w:tr>
-        <w:tblPrEx>
-          <w:tblCellMar>
-            <w:top w:w="0" w:type="dxa"/>
-            <w:bottom w:w="0" w:type="dxa"/>
-          </w:tblCellMar>
-        </w:tblPrEx>
         <w:tc>
           <w:tcPr>
             <w:tcW w:w="5103" w:type="dxa"/>
@@ -6228,12 +6572,6 @@
         </w:tc>
       </w:tr>
       <w:tr>
-        <w:tblPrEx>
-          <w:tblCellMar>
-            <w:top w:w="0" w:type="dxa"/>
-            <w:bottom w:w="0" w:type="dxa"/>
-          </w:tblCellMar>
-        </w:tblPrEx>
         <w:tc>
           <w:tcPr>
             <w:tcW w:w="5103" w:type="dxa"/>
@@ -6397,17 +6735,7 @@
           <w:szCs w:val="20"/>
           <w:lang w:eastAsia="pt-BR"/>
         </w:rPr>
-        <w:t xml:space="preserve">A finalidade deste documento é coletar, analisar e definir necessidades e recursos de nível superior do SISSEC. Ele se concentra nos recursos necessários aos envolvidos e aos usuários-alvo e nas </w:t>
-      </w:r>
-      <w:r>
-        <w:rPr>
-          <w:rFonts w:ascii="Arial" w:eastAsia="Times New Roman" w:hAnsi="Arial" w:cs="Arial"/>
-          <w:bCs/>
-          <w:sz w:val="20"/>
-          <w:szCs w:val="20"/>
-          <w:lang w:eastAsia="pt-BR"/>
-        </w:rPr>
-        <w:t>razões</w:t>
+        <w:t>A f</w:t>
       </w:r>
       <w:r>
         <w:rPr>
@@ -6416,7 +6744,7 @@
           <w:szCs w:val="20"/>
           <w:lang w:eastAsia="pt-BR"/>
         </w:rPr>
-        <w:t xml:space="preserve"> que levam a essas necessidades. O detalhe de como o SAC satisfaz essas necessidades são descritos no caso de uso e nas especificações suplementares.</w:t>
+        <w:t>inalidade deste documento é definir as necessidades e as funcionalidades do Sistema de Fidelidade Coma Bem. Abaixo se encontram as funcionalidades que devem ser implementadas e suas descrições.</w:t>
       </w:r>
     </w:p>
     <w:p>
@@ -6425,7 +6753,6 @@
       </w:pPr>
       <w:bookmarkStart w:id="20" w:name="__RefHeading___Toc287451829"/>
       <w:r>
-        <w:lastRenderedPageBreak/>
         <w:t>Nome da característica funcional</w:t>
       </w:r>
       <w:bookmarkEnd w:id="20"/>
@@ -6444,12 +6771,6 @@
         <w:gridCol w:w="9889"/>
       </w:tblGrid>
       <w:tr>
-        <w:tblPrEx>
-          <w:tblCellMar>
-            <w:top w:w="0" w:type="dxa"/>
-            <w:bottom w:w="0" w:type="dxa"/>
-          </w:tblCellMar>
-        </w:tblPrEx>
         <w:tc>
           <w:tcPr>
             <w:tcW w:w="9889" w:type="dxa"/>
@@ -6489,62 +6810,21 @@
                 <w:szCs w:val="20"/>
                 <w:lang w:eastAsia="pt-BR"/>
               </w:rPr>
-              <w:t>Efetuar o cadastro completo do usuário, informando nome completo do usuário, nome de login, data de inclusão, se o usuário é oriundo de um cadastro de funcionário</w:t>
+              <w:t xml:space="preserve">Efetuar o cadastro completo do usuário, informando nome completo do usuário, </w:t>
             </w:r>
             <w:r>
               <w:rPr>
                 <w:rFonts w:ascii="Arial" w:eastAsia="Times New Roman" w:hAnsi="Arial" w:cs="Arial"/>
-                <w:b/>
                 <w:sz w:val="20"/>
                 <w:szCs w:val="20"/>
                 <w:lang w:eastAsia="pt-BR"/>
               </w:rPr>
-              <w:t>¹</w:t>
-            </w:r>
-            <w:r>
-              <w:rPr>
-                <w:rFonts w:ascii="Arial" w:eastAsia="Times New Roman" w:hAnsi="Arial" w:cs="Arial"/>
-                <w:sz w:val="20"/>
-                <w:szCs w:val="20"/>
-                <w:lang w:eastAsia="pt-BR"/>
-              </w:rPr>
-              <w:t>.</w:t>
-            </w:r>
-          </w:p>
-          <w:p>
-            <w:pPr>
-              <w:pStyle w:val="Standard"/>
-              <w:spacing w:after="0" w:line="360" w:lineRule="auto"/>
-            </w:pPr>
-            <w:r>
-              <w:rPr>
-                <w:rFonts w:ascii="Arial" w:eastAsia="Times New Roman" w:hAnsi="Arial" w:cs="Arial"/>
-                <w:sz w:val="20"/>
-                <w:szCs w:val="20"/>
-                <w:lang w:eastAsia="pt-BR"/>
-              </w:rPr>
-              <w:t xml:space="preserve">¹ - </w:t>
-            </w:r>
-            <w:r>
-              <w:rPr>
-                <w:rFonts w:ascii="Arial" w:eastAsia="Times New Roman" w:hAnsi="Arial" w:cs="Arial"/>
-                <w:b/>
-                <w:sz w:val="20"/>
-                <w:szCs w:val="20"/>
-                <w:lang w:eastAsia="pt-BR"/>
-              </w:rPr>
-              <w:t>Pode haver um usuário que não pertence a ficha de funcionários da empresa, exemplo: auditor que deseja inspecionar dado do sistema.</w:t>
+              <w:t>e-mail, telefone, senha e permissão para envio de informações via WhatsApp.</w:t>
             </w:r>
           </w:p>
         </w:tc>
       </w:tr>
       <w:tr>
-        <w:tblPrEx>
-          <w:tblCellMar>
-            <w:top w:w="0" w:type="dxa"/>
-            <w:bottom w:w="0" w:type="dxa"/>
-          </w:tblCellMar>
-        </w:tblPrEx>
         <w:tc>
           <w:tcPr>
             <w:tcW w:w="9889" w:type="dxa"/>
@@ -6567,7 +6847,10 @@
             </w:pPr>
             <w:bookmarkStart w:id="22" w:name="__RefHeading___Toc287451831"/>
             <w:r>
-              <w:t>Cadastro de senha para usuário.</w:t>
+              <w:t>Envio de Cupons Fiscais</w:t>
+            </w:r>
+            <w:r>
+              <w:t>.</w:t>
             </w:r>
             <w:bookmarkEnd w:id="22"/>
           </w:p>
@@ -6590,9 +6873,9 @@
                 <w:szCs w:val="20"/>
                 <w:lang w:eastAsia="pt-BR"/>
               </w:rPr>
-              <w:t xml:space="preserve">Ao cadastrar usuário, poder cadastrar a senha para </w:t>
-            </w:r>
-            <w:proofErr w:type="gramStart"/>
+              <w:t xml:space="preserve">O sistema solicita acesso à câmera para fotografar o QR </w:t>
+            </w:r>
+            <w:proofErr w:type="spellStart"/>
             <w:r>
               <w:rPr>
                 <w:rFonts w:ascii="Arial" w:eastAsia="Times New Roman" w:hAnsi="Arial" w:cs="Arial"/>
@@ -6600,9 +6883,9 @@
                 <w:szCs w:val="20"/>
                 <w:lang w:eastAsia="pt-BR"/>
               </w:rPr>
-              <w:t>o mesmo</w:t>
-            </w:r>
-            <w:proofErr w:type="gramEnd"/>
+              <w:t>Code</w:t>
+            </w:r>
+            <w:proofErr w:type="spellEnd"/>
             <w:r>
               <w:rPr>
                 <w:rFonts w:ascii="Arial" w:eastAsia="Times New Roman" w:hAnsi="Arial" w:cs="Arial"/>
@@ -6610,18 +6893,12 @@
                 <w:szCs w:val="20"/>
                 <w:lang w:eastAsia="pt-BR"/>
               </w:rPr>
-              <w:t xml:space="preserve"> no período determinado, possibilitando assim um histórico de senha e o sistema sempre solicitar ao usuário a substituição da antiga por uma nova senha aumentando o nível de segurança do sistema.</w:t>
+              <w:t xml:space="preserve"> do cupom fiscal. O sistema então acessa API da Sefaz para verificar se a empresa emissora do cupom foi realmente o restaurante. Calcula a pontuação gerada através das regras de pontuação. Grava em um banco de dados o código de identificação do cupom para que este cupom não gere bonificações futuras.</w:t>
             </w:r>
           </w:p>
         </w:tc>
       </w:tr>
       <w:tr>
-        <w:tblPrEx>
-          <w:tblCellMar>
-            <w:top w:w="0" w:type="dxa"/>
-            <w:bottom w:w="0" w:type="dxa"/>
-          </w:tblCellMar>
-        </w:tblPrEx>
         <w:tc>
           <w:tcPr>
             <w:tcW w:w="9889" w:type="dxa"/>
@@ -6644,9 +6921,12 @@
             </w:pPr>
             <w:bookmarkStart w:id="23" w:name="__RefHeading___Toc287451832"/>
             <w:r>
-              <w:t>Cadastro de Módulo.</w:t>
+              <w:t>Visualização de Pontos</w:t>
             </w:r>
             <w:bookmarkEnd w:id="23"/>
+            <w:r>
+              <w:t xml:space="preserve"> e Visualização de Prêmios.</w:t>
+            </w:r>
           </w:p>
           <w:p>
             <w:pPr>
@@ -6667,18 +6947,13 @@
                 <w:szCs w:val="20"/>
                 <w:lang w:eastAsia="pt-BR"/>
               </w:rPr>
-              <w:t>É o cadastro de módulos que o sistema deve possuir, pode-se existir um cadastro padrão para os sistemas, já que os módulos serão liberados por empresa.</w:t>
+              <w:lastRenderedPageBreak/>
+              <w:t>Página que mostra a pontuação atual do usuário e lista os prêmios disponíveis, além de destacar quais já são possíveis de se gerar um voucher.</w:t>
             </w:r>
           </w:p>
         </w:tc>
       </w:tr>
       <w:tr>
-        <w:tblPrEx>
-          <w:tblCellMar>
-            <w:top w:w="0" w:type="dxa"/>
-            <w:bottom w:w="0" w:type="dxa"/>
-          </w:tblCellMar>
-        </w:tblPrEx>
         <w:tc>
           <w:tcPr>
             <w:tcW w:w="9889" w:type="dxa"/>
@@ -6699,21 +6974,10 @@
             <w:pPr>
               <w:pStyle w:val="Ttulo3"/>
             </w:pPr>
-            <w:bookmarkStart w:id="24" w:name="__RefHeading___Toc287451833"/>
-            <w:r>
-              <w:t xml:space="preserve">Cadastro de Menu e </w:t>
-            </w:r>
-            <w:proofErr w:type="spellStart"/>
-            <w:proofErr w:type="gramStart"/>
-            <w:r>
-              <w:t>Sub-Menu</w:t>
-            </w:r>
-            <w:proofErr w:type="spellEnd"/>
-            <w:proofErr w:type="gramEnd"/>
-            <w:r>
-              <w:t>.</w:t>
-            </w:r>
-            <w:bookmarkEnd w:id="24"/>
+            <w:r>
+              <w:lastRenderedPageBreak/>
+              <w:t>Emissão de voucher de bonificação.</w:t>
+            </w:r>
           </w:p>
           <w:p>
             <w:pPr>
@@ -6727,7 +6991,6 @@
                 <w:lang w:eastAsia="pt-BR"/>
               </w:rPr>
             </w:pPr>
-            <w:proofErr w:type="gramStart"/>
             <w:r>
               <w:rPr>
                 <w:rFonts w:ascii="Arial" w:eastAsia="Times New Roman" w:hAnsi="Arial" w:cs="Arial"/>
@@ -6735,9 +6998,8 @@
                 <w:szCs w:val="20"/>
                 <w:lang w:eastAsia="pt-BR"/>
               </w:rPr>
-              <w:t>Estes cadastros montará</w:t>
-            </w:r>
-            <w:proofErr w:type="gramEnd"/>
+              <w:t xml:space="preserve">Após selecionar uma bonificação disponível a partir da página descrita em 6.4.1, </w:t>
+            </w:r>
             <w:r>
               <w:rPr>
                 <w:rFonts w:ascii="Arial" w:eastAsia="Times New Roman" w:hAnsi="Arial" w:cs="Arial"/>
@@ -6745,18 +7007,12 @@
                 <w:szCs w:val="20"/>
                 <w:lang w:eastAsia="pt-BR"/>
               </w:rPr>
-              <w:t xml:space="preserve"> para o usuário um escopo personalizado do sistema de acordo com o modulo liberado para ele.</w:t>
+              <w:t>gera uma imagem (arquivo PNG) para ser baixada no celular do usuário com um número de identificação e descrição da bonificação. O número de identificação e a descrição da bonificação fica guardada em um banco de dados para ser validado no caixa do restaurante. Ao emitir o voucher, são debitados os pontos de bonificação do usuário, e o voucher ficará disponível por até 7 dias.</w:t>
             </w:r>
           </w:p>
         </w:tc>
       </w:tr>
       <w:tr>
-        <w:tblPrEx>
-          <w:tblCellMar>
-            <w:top w:w="0" w:type="dxa"/>
-            <w:bottom w:w="0" w:type="dxa"/>
-          </w:tblCellMar>
-        </w:tblPrEx>
         <w:tc>
           <w:tcPr>
             <w:tcW w:w="9889" w:type="dxa"/>
@@ -6777,16 +7033,9 @@
             <w:pPr>
               <w:pStyle w:val="Ttulo3"/>
             </w:pPr>
-            <w:bookmarkStart w:id="25" w:name="__RefHeading___Toc287451834"/>
-            <w:proofErr w:type="gramStart"/>
-            <w:r>
-              <w:t>Vinculo</w:t>
-            </w:r>
-            <w:proofErr w:type="gramEnd"/>
-            <w:r>
-              <w:t xml:space="preserve"> de Empresa ao Usuário.</w:t>
-            </w:r>
-            <w:bookmarkEnd w:id="25"/>
+            <w:r>
+              <w:t>Validação de Vouchers de Bonificação.</w:t>
+            </w:r>
           </w:p>
           <w:p>
             <w:pPr>
@@ -6801,47 +7050,12 @@
                 <w:szCs w:val="20"/>
                 <w:lang w:eastAsia="pt-BR"/>
               </w:rPr>
-              <w:t xml:space="preserve">No cadastro de usuário do sistema, </w:t>
-            </w:r>
-            <w:proofErr w:type="gramStart"/>
-            <w:r>
-              <w:rPr>
-                <w:rFonts w:ascii="Arial" w:eastAsia="Times New Roman" w:hAnsi="Arial" w:cs="Arial"/>
-                <w:sz w:val="20"/>
-                <w:szCs w:val="20"/>
-                <w:lang w:eastAsia="pt-BR"/>
-              </w:rPr>
-              <w:t>o mesmo</w:t>
-            </w:r>
-            <w:proofErr w:type="gramEnd"/>
-            <w:r>
-              <w:rPr>
-                <w:rFonts w:ascii="Arial" w:eastAsia="Times New Roman" w:hAnsi="Arial" w:cs="Arial"/>
-                <w:sz w:val="20"/>
-                <w:szCs w:val="20"/>
-                <w:lang w:eastAsia="pt-BR"/>
-              </w:rPr>
-              <w:t xml:space="preserve"> informará qual empresa ele irá ter acesso</w:t>
-            </w:r>
-            <w:r>
-              <w:rPr>
-                <w:rFonts w:ascii="Arial" w:hAnsi="Arial" w:cs="Arial"/>
-                <w:b/>
-                <w:sz w:val="20"/>
-                <w:szCs w:val="20"/>
-              </w:rPr>
-              <w:t>.</w:t>
+              <w:t>Usuário PDV verifica se o voucher do cliente está disponível e realiza o desconto na consumação na hora do pagamento.</w:t>
             </w:r>
           </w:p>
         </w:tc>
       </w:tr>
       <w:tr>
-        <w:tblPrEx>
-          <w:tblCellMar>
-            <w:top w:w="0" w:type="dxa"/>
-            <w:bottom w:w="0" w:type="dxa"/>
-          </w:tblCellMar>
-        </w:tblPrEx>
         <w:tc>
           <w:tcPr>
             <w:tcW w:w="9889" w:type="dxa"/>
@@ -6862,53 +7076,15 @@
             <w:pPr>
               <w:pStyle w:val="Ttulo3"/>
             </w:pPr>
-            <w:bookmarkStart w:id="26" w:name="__RefHeading___Toc287451835"/>
-            <w:proofErr w:type="gramStart"/>
-            <w:r>
-              <w:t>Vinculo</w:t>
-            </w:r>
-            <w:proofErr w:type="gramEnd"/>
-            <w:r>
-              <w:t xml:space="preserve"> de Módulos para a empresa vinculada ao usuário.</w:t>
-            </w:r>
-            <w:bookmarkEnd w:id="26"/>
+            <w:r>
+              <w:t>Gerenciamento de Regras de Pontuação.</w:t>
+            </w:r>
           </w:p>
           <w:p>
             <w:pPr>
               <w:pStyle w:val="Standard"/>
               <w:spacing w:before="280" w:after="280" w:line="360" w:lineRule="auto"/>
               <w:ind w:firstLine="432"/>
-            </w:pPr>
-            <w:r>
-              <w:rPr>
-                <w:rFonts w:ascii="Arial" w:eastAsia="Times New Roman" w:hAnsi="Arial" w:cs="Arial"/>
-                <w:sz w:val="20"/>
-                <w:szCs w:val="20"/>
-                <w:lang w:eastAsia="pt-BR"/>
-              </w:rPr>
-              <w:t xml:space="preserve">No cadastro de usuário do sistema, </w:t>
-            </w:r>
-            <w:proofErr w:type="gramStart"/>
-            <w:r>
-              <w:rPr>
-                <w:rFonts w:ascii="Arial" w:eastAsia="Times New Roman" w:hAnsi="Arial" w:cs="Arial"/>
-                <w:sz w:val="20"/>
-                <w:szCs w:val="20"/>
-                <w:lang w:eastAsia="pt-BR"/>
-              </w:rPr>
-              <w:t>o mesmo</w:t>
-            </w:r>
-            <w:proofErr w:type="gramEnd"/>
-            <w:r>
-              <w:rPr>
-                <w:rFonts w:ascii="Arial" w:eastAsia="Times New Roman" w:hAnsi="Arial" w:cs="Arial"/>
-                <w:sz w:val="20"/>
-                <w:szCs w:val="20"/>
-                <w:lang w:eastAsia="pt-BR"/>
-              </w:rPr>
-              <w:t xml:space="preserve"> informará qual módulo ele irá ter acesso para aquela empresa selecionada</w:t>
-            </w:r>
-            <w:r>
               <w:rPr>
                 <w:rFonts w:ascii="Arial" w:eastAsia="Times New Roman" w:hAnsi="Arial" w:cs="Arial"/>
                 <w:b/>
@@ -6916,41 +7092,20 @@
                 <w:szCs w:val="20"/>
                 <w:lang w:eastAsia="pt-BR"/>
               </w:rPr>
-              <w:t>¹.</w:t>
-            </w:r>
-          </w:p>
-          <w:p>
-            <w:pPr>
-              <w:pStyle w:val="Standard"/>
-              <w:spacing w:after="0" w:line="360" w:lineRule="auto"/>
+            </w:pPr>
+            <w:r>
               <w:rPr>
                 <w:rFonts w:ascii="Arial" w:eastAsia="Times New Roman" w:hAnsi="Arial" w:cs="Arial"/>
-                <w:b/>
                 <w:sz w:val="20"/>
                 <w:szCs w:val="20"/>
                 <w:lang w:eastAsia="pt-BR"/>
               </w:rPr>
-            </w:pPr>
-            <w:r>
-              <w:rPr>
-                <w:rFonts w:ascii="Arial" w:eastAsia="Times New Roman" w:hAnsi="Arial" w:cs="Arial"/>
-                <w:b/>
-                <w:sz w:val="20"/>
-                <w:szCs w:val="20"/>
-                <w:lang w:eastAsia="pt-BR"/>
-              </w:rPr>
-              <w:t>¹ - somente empresas vinculadas aos usuários ficarão disponíveis a liberação.</w:t>
+              <w:t>Possibilita o usuário administrador do sistema criar regras de pontuação para o programa de fidelidade. Configura pontos gerados por real gasto de acordo com o dia da semana.</w:t>
             </w:r>
           </w:p>
         </w:tc>
       </w:tr>
       <w:tr>
-        <w:tblPrEx>
-          <w:tblCellMar>
-            <w:top w:w="0" w:type="dxa"/>
-            <w:bottom w:w="0" w:type="dxa"/>
-          </w:tblCellMar>
-        </w:tblPrEx>
         <w:tc>
           <w:tcPr>
             <w:tcW w:w="9889" w:type="dxa"/>
@@ -6971,24 +7126,9 @@
             <w:pPr>
               <w:pStyle w:val="Ttulo3"/>
             </w:pPr>
-            <w:bookmarkStart w:id="27" w:name="__RefHeading___Toc287451836"/>
-            <w:proofErr w:type="gramStart"/>
-            <w:r>
-              <w:t>Vinculo</w:t>
-            </w:r>
-            <w:proofErr w:type="gramEnd"/>
-            <w:r>
-              <w:t xml:space="preserve"> de Menu e </w:t>
-            </w:r>
-            <w:proofErr w:type="spellStart"/>
-            <w:r>
-              <w:t>SubMenu</w:t>
-            </w:r>
-            <w:proofErr w:type="spellEnd"/>
-            <w:r>
-              <w:t xml:space="preserve"> ao Módulo.</w:t>
-            </w:r>
-            <w:bookmarkEnd w:id="27"/>
+            <w:r>
+              <w:t>Gerenciamento de Bonificações.</w:t>
+            </w:r>
           </w:p>
           <w:p>
             <w:pPr>
@@ -7009,58 +7149,12 @@
                 <w:szCs w:val="20"/>
                 <w:lang w:eastAsia="pt-BR"/>
               </w:rPr>
-              <w:t xml:space="preserve">No cadastro de módulos, o sistema disponibilizará uma área para vincular os menu ao menu, assim quando o usuário </w:t>
-            </w:r>
-            <w:proofErr w:type="spellStart"/>
-            <w:r>
-              <w:rPr>
-                <w:rFonts w:ascii="Arial" w:eastAsia="Times New Roman" w:hAnsi="Arial" w:cs="Arial"/>
-                <w:sz w:val="20"/>
-                <w:szCs w:val="20"/>
-                <w:lang w:eastAsia="pt-BR"/>
-              </w:rPr>
-              <w:t>logar</w:t>
-            </w:r>
-            <w:proofErr w:type="spellEnd"/>
-            <w:r>
-              <w:rPr>
-                <w:rFonts w:ascii="Arial" w:eastAsia="Times New Roman" w:hAnsi="Arial" w:cs="Arial"/>
-                <w:sz w:val="20"/>
-                <w:szCs w:val="20"/>
-                <w:lang w:eastAsia="pt-BR"/>
-              </w:rPr>
-              <w:t xml:space="preserve"> e informar a empresa, o programa carregará somente os </w:t>
-            </w:r>
-            <w:proofErr w:type="gramStart"/>
-            <w:r>
-              <w:rPr>
-                <w:rFonts w:ascii="Arial" w:eastAsia="Times New Roman" w:hAnsi="Arial" w:cs="Arial"/>
-                <w:sz w:val="20"/>
-                <w:szCs w:val="20"/>
-                <w:lang w:eastAsia="pt-BR"/>
-              </w:rPr>
-              <w:t>módulos,  personalizando</w:t>
-            </w:r>
-            <w:proofErr w:type="gramEnd"/>
-            <w:r>
-              <w:rPr>
-                <w:rFonts w:ascii="Arial" w:eastAsia="Times New Roman" w:hAnsi="Arial" w:cs="Arial"/>
-                <w:sz w:val="20"/>
-                <w:szCs w:val="20"/>
-                <w:lang w:eastAsia="pt-BR"/>
-              </w:rPr>
-              <w:t xml:space="preserve"> o menu par ao usuário.</w:t>
+              <w:t>Possibilita o usuário administrador do sistema inserir e remover bonificações, bem como alterar sua descrição e pontos necessários para emissão do voucher.</w:t>
             </w:r>
           </w:p>
         </w:tc>
       </w:tr>
       <w:tr>
-        <w:tblPrEx>
-          <w:tblCellMar>
-            <w:top w:w="0" w:type="dxa"/>
-            <w:bottom w:w="0" w:type="dxa"/>
-          </w:tblCellMar>
-        </w:tblPrEx>
         <w:tc>
           <w:tcPr>
             <w:tcW w:w="9889" w:type="dxa"/>
@@ -7081,12 +7175,9 @@
             <w:pPr>
               <w:pStyle w:val="Ttulo3"/>
             </w:pPr>
-            <w:bookmarkStart w:id="28" w:name="__RefHeading___Toc287451837"/>
-            <w:r>
-              <w:lastRenderedPageBreak/>
-              <w:t>Cadastro de processo de segurança (acesso).</w:t>
-            </w:r>
-            <w:bookmarkEnd w:id="28"/>
+            <w:r>
+              <w:t>Gerenciamento de Usuários PDV.</w:t>
+            </w:r>
           </w:p>
           <w:p>
             <w:pPr>
@@ -7107,38 +7198,12 @@
                 <w:szCs w:val="20"/>
                 <w:lang w:eastAsia="pt-BR"/>
               </w:rPr>
-              <w:t xml:space="preserve">Área de cadastro dos acessos. Exemplo: </w:t>
-            </w:r>
-            <w:proofErr w:type="spellStart"/>
-            <w:r>
-              <w:rPr>
-                <w:rFonts w:ascii="Arial" w:eastAsia="Times New Roman" w:hAnsi="Arial" w:cs="Arial"/>
-                <w:sz w:val="20"/>
-                <w:szCs w:val="20"/>
-                <w:lang w:eastAsia="pt-BR"/>
-              </w:rPr>
-              <w:t>Excluir_Cadastro</w:t>
-            </w:r>
-            <w:proofErr w:type="spellEnd"/>
-            <w:r>
-              <w:rPr>
-                <w:rFonts w:ascii="Arial" w:eastAsia="Times New Roman" w:hAnsi="Arial" w:cs="Arial"/>
-                <w:sz w:val="20"/>
-                <w:szCs w:val="20"/>
-                <w:lang w:eastAsia="pt-BR"/>
-              </w:rPr>
-              <w:t>;</w:t>
+              <w:t xml:space="preserve">Possibilita o usuário administrador criar e remover usuários PDV. </w:t>
             </w:r>
           </w:p>
         </w:tc>
       </w:tr>
       <w:tr>
-        <w:tblPrEx>
-          <w:tblCellMar>
-            <w:top w:w="0" w:type="dxa"/>
-            <w:bottom w:w="0" w:type="dxa"/>
-          </w:tblCellMar>
-        </w:tblPrEx>
         <w:tc>
           <w:tcPr>
             <w:tcW w:w="9889" w:type="dxa"/>
@@ -7159,11 +7224,9 @@
             <w:pPr>
               <w:pStyle w:val="Ttulo3"/>
             </w:pPr>
-            <w:bookmarkStart w:id="29" w:name="__RefHeading___Toc287451838"/>
-            <w:r>
-              <w:t>Cadastro de Perfil de usuário.</w:t>
-            </w:r>
-            <w:bookmarkEnd w:id="29"/>
+            <w:r>
+              <w:t>Emissão de Relatórios de Vendas.</w:t>
+            </w:r>
           </w:p>
           <w:p>
             <w:pPr>
@@ -7184,18 +7247,12 @@
                 <w:szCs w:val="20"/>
                 <w:lang w:eastAsia="pt-BR"/>
               </w:rPr>
-              <w:t>Área de cadastro de perfil que será utilizado na montagem de acesso para um grupo de usuários.</w:t>
+              <w:t>Possibilita o usuário administrador gerar relatório de vendas cadastradas por período, mostrando também os vouchers gerados e os que foram utilizados. Esses relatórios são exportáveis para Excel.</w:t>
             </w:r>
           </w:p>
         </w:tc>
       </w:tr>
       <w:tr>
-        <w:tblPrEx>
-          <w:tblCellMar>
-            <w:top w:w="0" w:type="dxa"/>
-            <w:bottom w:w="0" w:type="dxa"/>
-          </w:tblCellMar>
-        </w:tblPrEx>
         <w:tc>
           <w:tcPr>
             <w:tcW w:w="9889" w:type="dxa"/>
@@ -7216,16 +7273,12 @@
             <w:pPr>
               <w:pStyle w:val="Ttulo3"/>
             </w:pPr>
-            <w:bookmarkStart w:id="30" w:name="__RefHeading___Toc287451839"/>
-            <w:proofErr w:type="gramStart"/>
-            <w:r>
-              <w:t>Vinculo</w:t>
-            </w:r>
-            <w:proofErr w:type="gramEnd"/>
-            <w:r>
-              <w:t xml:space="preserve"> de Acesso ao perfil do usuário.</w:t>
-            </w:r>
-            <w:bookmarkEnd w:id="30"/>
+            <w:r>
+              <w:t>Emissão de Relat</w:t>
+            </w:r>
+            <w:r>
+              <w:t>órios de Clientes.</w:t>
+            </w:r>
           </w:p>
           <w:p>
             <w:pPr>
@@ -7246,69 +7299,7 @@
                 <w:szCs w:val="20"/>
                 <w:lang w:eastAsia="pt-BR"/>
               </w:rPr>
-              <w:t>Área onde definiremos quais processos o perfil poderá ter acesso. Adicionaremos ao processo, podendo habilitar as permissões de: Inclusão – Alteração – Exclusão – Impressão – Consulta;</w:t>
-            </w:r>
-          </w:p>
-        </w:tc>
-      </w:tr>
-      <w:tr>
-        <w:tblPrEx>
-          <w:tblCellMar>
-            <w:top w:w="0" w:type="dxa"/>
-            <w:bottom w:w="0" w:type="dxa"/>
-          </w:tblCellMar>
-        </w:tblPrEx>
-        <w:tc>
-          <w:tcPr>
-            <w:tcW w:w="9889" w:type="dxa"/>
-            <w:tcBorders>
-              <w:top w:val="single" w:sz="4" w:space="0" w:color="000000"/>
-              <w:left w:val="single" w:sz="4" w:space="0" w:color="000000"/>
-              <w:bottom w:val="single" w:sz="4" w:space="0" w:color="000000"/>
-              <w:right w:val="single" w:sz="4" w:space="0" w:color="000000"/>
-            </w:tcBorders>
-            <w:tcMar>
-              <w:top w:w="0" w:type="dxa"/>
-              <w:left w:w="108" w:type="dxa"/>
-              <w:bottom w:w="0" w:type="dxa"/>
-              <w:right w:w="108" w:type="dxa"/>
-            </w:tcMar>
-          </w:tcPr>
-          <w:p>
-            <w:pPr>
-              <w:pStyle w:val="Ttulo3"/>
-            </w:pPr>
-            <w:bookmarkStart w:id="31" w:name="__RefHeading___Toc287451840"/>
-            <w:proofErr w:type="gramStart"/>
-            <w:r>
-              <w:t>Vinculo</w:t>
-            </w:r>
-            <w:proofErr w:type="gramEnd"/>
-            <w:r>
-              <w:t xml:space="preserve"> de acesso para o usuário.</w:t>
-            </w:r>
-            <w:bookmarkEnd w:id="31"/>
-          </w:p>
-          <w:p>
-            <w:pPr>
-              <w:pStyle w:val="Standard"/>
-              <w:spacing w:after="0" w:line="360" w:lineRule="auto"/>
-              <w:ind w:firstLine="432"/>
-              <w:rPr>
-                <w:rFonts w:ascii="Arial" w:eastAsia="Times New Roman" w:hAnsi="Arial" w:cs="Arial"/>
-                <w:sz w:val="20"/>
-                <w:szCs w:val="20"/>
-                <w:lang w:eastAsia="pt-BR"/>
-              </w:rPr>
-            </w:pPr>
-            <w:r>
-              <w:rPr>
-                <w:rFonts w:ascii="Arial" w:eastAsia="Times New Roman" w:hAnsi="Arial" w:cs="Arial"/>
-                <w:sz w:val="20"/>
-                <w:szCs w:val="20"/>
-                <w:lang w:eastAsia="pt-BR"/>
-              </w:rPr>
-              <w:t>Área onde definiremos quais processos que o usuário poderá ter acesso fora do perfil vinculado a ele. Adicionaremos ao processo, podendo habilitar as permissões de: Inclusão – Alteração – Exclusão – Impressão – Consulta;</w:t>
+              <w:t>Possibilita o usuário administrador gerar relatórios de dados dos clientes cadastrados para fins de marketing. Esses relatórios são exportáveis para Excel.</w:t>
             </w:r>
           </w:p>
         </w:tc>
@@ -7318,11 +7309,11 @@
       <w:pPr>
         <w:pStyle w:val="Ttulo1"/>
       </w:pPr>
-      <w:bookmarkStart w:id="32" w:name="__RefHeading___Toc287451841"/>
+      <w:bookmarkStart w:id="24" w:name="__RefHeading___Toc287451842"/>
       <w:r>
-        <w:t>Definição do Perfil de Acesso</w:t>
+        <w:t>Necessidades de Documentação</w:t>
       </w:r>
-      <w:bookmarkEnd w:id="32"/>
+      <w:bookmarkEnd w:id="24"/>
     </w:p>
     <w:p>
       <w:pPr>
@@ -7343,337 +7334,9 @@
           <w:szCs w:val="20"/>
           <w:lang w:eastAsia="pt-BR"/>
         </w:rPr>
-        <w:t>Descrição das características de acordo com o perfil cadastrado no sistema</w:t>
+        <w:lastRenderedPageBreak/>
+        <w:t xml:space="preserve">Documentação destinada a Documentação geral do </w:t>
       </w:r>
-    </w:p>
-    <w:tbl>
-      <w:tblPr>
-        <w:tblW w:w="9923" w:type="dxa"/>
-        <w:tblLayout w:type="fixed"/>
-        <w:tblCellMar>
-          <w:left w:w="10" w:type="dxa"/>
-          <w:right w:w="10" w:type="dxa"/>
-        </w:tblCellMar>
-        <w:tblLook w:val="0000" w:firstRow="0" w:lastRow="0" w:firstColumn="0" w:lastColumn="0" w:noHBand="0" w:noVBand="0"/>
-      </w:tblPr>
-      <w:tblGrid>
-        <w:gridCol w:w="3402"/>
-        <w:gridCol w:w="6521"/>
-      </w:tblGrid>
-      <w:tr>
-        <w:tblPrEx>
-          <w:tblCellMar>
-            <w:top w:w="0" w:type="dxa"/>
-            <w:bottom w:w="0" w:type="dxa"/>
-          </w:tblCellMar>
-        </w:tblPrEx>
-        <w:tc>
-          <w:tcPr>
-            <w:tcW w:w="3402" w:type="dxa"/>
-            <w:tcBorders>
-              <w:top w:val="single" w:sz="4" w:space="0" w:color="000000"/>
-              <w:left w:val="single" w:sz="4" w:space="0" w:color="000000"/>
-              <w:bottom w:val="single" w:sz="4" w:space="0" w:color="000000"/>
-              <w:right w:val="single" w:sz="4" w:space="0" w:color="000000"/>
-            </w:tcBorders>
-            <w:shd w:val="clear" w:color="auto" w:fill="BFBFBF"/>
-            <w:tcMar>
-              <w:top w:w="0" w:type="dxa"/>
-              <w:left w:w="108" w:type="dxa"/>
-              <w:bottom w:w="0" w:type="dxa"/>
-              <w:right w:w="108" w:type="dxa"/>
-            </w:tcMar>
-          </w:tcPr>
-          <w:p>
-            <w:pPr>
-              <w:pStyle w:val="Standard"/>
-              <w:spacing w:after="0" w:line="360" w:lineRule="auto"/>
-              <w:rPr>
-                <w:rFonts w:ascii="Arial" w:eastAsia="Times New Roman" w:hAnsi="Arial" w:cs="Arial"/>
-                <w:b/>
-                <w:sz w:val="20"/>
-                <w:szCs w:val="20"/>
-                <w:lang w:eastAsia="pt-BR"/>
-              </w:rPr>
-            </w:pPr>
-            <w:r>
-              <w:rPr>
-                <w:rFonts w:ascii="Arial" w:eastAsia="Times New Roman" w:hAnsi="Arial" w:cs="Arial"/>
-                <w:b/>
-                <w:sz w:val="20"/>
-                <w:szCs w:val="20"/>
-                <w:lang w:eastAsia="pt-BR"/>
-              </w:rPr>
-              <w:t>Perfil</w:t>
-            </w:r>
-          </w:p>
-        </w:tc>
-        <w:tc>
-          <w:tcPr>
-            <w:tcW w:w="6521" w:type="dxa"/>
-            <w:tcBorders>
-              <w:top w:val="single" w:sz="4" w:space="0" w:color="000000"/>
-              <w:left w:val="single" w:sz="4" w:space="0" w:color="000000"/>
-              <w:bottom w:val="single" w:sz="4" w:space="0" w:color="000000"/>
-              <w:right w:val="single" w:sz="4" w:space="0" w:color="000000"/>
-            </w:tcBorders>
-            <w:shd w:val="clear" w:color="auto" w:fill="BFBFBF"/>
-            <w:tcMar>
-              <w:top w:w="0" w:type="dxa"/>
-              <w:left w:w="108" w:type="dxa"/>
-              <w:bottom w:w="0" w:type="dxa"/>
-              <w:right w:w="108" w:type="dxa"/>
-            </w:tcMar>
-          </w:tcPr>
-          <w:p>
-            <w:pPr>
-              <w:pStyle w:val="Standard"/>
-              <w:spacing w:after="0" w:line="360" w:lineRule="auto"/>
-              <w:rPr>
-                <w:rFonts w:ascii="Arial" w:eastAsia="Times New Roman" w:hAnsi="Arial" w:cs="Arial"/>
-                <w:b/>
-                <w:sz w:val="20"/>
-                <w:szCs w:val="20"/>
-                <w:lang w:eastAsia="pt-BR"/>
-              </w:rPr>
-            </w:pPr>
-            <w:r>
-              <w:rPr>
-                <w:rFonts w:ascii="Arial" w:eastAsia="Times New Roman" w:hAnsi="Arial" w:cs="Arial"/>
-                <w:b/>
-                <w:sz w:val="20"/>
-                <w:szCs w:val="20"/>
-                <w:lang w:eastAsia="pt-BR"/>
-              </w:rPr>
-              <w:t>Descrição do Perfil</w:t>
-            </w:r>
-          </w:p>
-        </w:tc>
-      </w:tr>
-      <w:tr>
-        <w:tblPrEx>
-          <w:tblCellMar>
-            <w:top w:w="0" w:type="dxa"/>
-            <w:bottom w:w="0" w:type="dxa"/>
-          </w:tblCellMar>
-        </w:tblPrEx>
-        <w:tc>
-          <w:tcPr>
-            <w:tcW w:w="3402" w:type="dxa"/>
-            <w:tcBorders>
-              <w:top w:val="single" w:sz="4" w:space="0" w:color="000000"/>
-              <w:left w:val="single" w:sz="4" w:space="0" w:color="000000"/>
-              <w:bottom w:val="single" w:sz="4" w:space="0" w:color="000000"/>
-              <w:right w:val="single" w:sz="4" w:space="0" w:color="000000"/>
-            </w:tcBorders>
-            <w:tcMar>
-              <w:top w:w="0" w:type="dxa"/>
-              <w:left w:w="108" w:type="dxa"/>
-              <w:bottom w:w="0" w:type="dxa"/>
-              <w:right w:w="108" w:type="dxa"/>
-            </w:tcMar>
-          </w:tcPr>
-          <w:p>
-            <w:pPr>
-              <w:pStyle w:val="Standard"/>
-              <w:spacing w:after="0" w:line="360" w:lineRule="auto"/>
-              <w:rPr>
-                <w:rFonts w:ascii="Arial" w:eastAsia="Times New Roman" w:hAnsi="Arial" w:cs="Arial"/>
-                <w:sz w:val="20"/>
-                <w:szCs w:val="20"/>
-                <w:lang w:eastAsia="pt-BR"/>
-              </w:rPr>
-            </w:pPr>
-            <w:r>
-              <w:rPr>
-                <w:rFonts w:ascii="Arial" w:eastAsia="Times New Roman" w:hAnsi="Arial" w:cs="Arial"/>
-                <w:sz w:val="20"/>
-                <w:szCs w:val="20"/>
-                <w:lang w:eastAsia="pt-BR"/>
-              </w:rPr>
-              <w:t>Segurança &amp; Acessos</w:t>
-            </w:r>
-          </w:p>
-        </w:tc>
-        <w:tc>
-          <w:tcPr>
-            <w:tcW w:w="6521" w:type="dxa"/>
-            <w:tcBorders>
-              <w:top w:val="single" w:sz="4" w:space="0" w:color="000000"/>
-              <w:left w:val="single" w:sz="4" w:space="0" w:color="000000"/>
-              <w:bottom w:val="single" w:sz="4" w:space="0" w:color="000000"/>
-              <w:right w:val="single" w:sz="4" w:space="0" w:color="000000"/>
-            </w:tcBorders>
-            <w:tcMar>
-              <w:top w:w="0" w:type="dxa"/>
-              <w:left w:w="108" w:type="dxa"/>
-              <w:bottom w:w="0" w:type="dxa"/>
-              <w:right w:w="108" w:type="dxa"/>
-            </w:tcMar>
-          </w:tcPr>
-          <w:p>
-            <w:pPr>
-              <w:pStyle w:val="Standard"/>
-              <w:numPr>
-                <w:ilvl w:val="0"/>
-                <w:numId w:val="32"/>
-              </w:numPr>
-              <w:spacing w:after="280" w:line="360" w:lineRule="auto"/>
-              <w:rPr>
-                <w:rFonts w:ascii="Arial" w:eastAsia="Times New Roman" w:hAnsi="Arial" w:cs="Arial"/>
-                <w:sz w:val="20"/>
-                <w:szCs w:val="20"/>
-                <w:lang w:eastAsia="pt-BR"/>
-              </w:rPr>
-            </w:pPr>
-            <w:r>
-              <w:rPr>
-                <w:rFonts w:ascii="Arial" w:eastAsia="Times New Roman" w:hAnsi="Arial" w:cs="Arial"/>
-                <w:sz w:val="20"/>
-                <w:szCs w:val="20"/>
-                <w:lang w:eastAsia="pt-BR"/>
-              </w:rPr>
-              <w:t>Usuários com permissões concedidas.</w:t>
-            </w:r>
-          </w:p>
-          <w:p>
-            <w:pPr>
-              <w:pStyle w:val="Standard"/>
-              <w:numPr>
-                <w:ilvl w:val="0"/>
-                <w:numId w:val="13"/>
-              </w:numPr>
-              <w:spacing w:after="0" w:line="360" w:lineRule="auto"/>
-              <w:rPr>
-                <w:rFonts w:ascii="Arial" w:eastAsia="Times New Roman" w:hAnsi="Arial" w:cs="Arial"/>
-                <w:sz w:val="20"/>
-                <w:szCs w:val="20"/>
-                <w:lang w:eastAsia="pt-BR"/>
-              </w:rPr>
-            </w:pPr>
-            <w:r>
-              <w:rPr>
-                <w:rFonts w:ascii="Arial" w:eastAsia="Times New Roman" w:hAnsi="Arial" w:cs="Arial"/>
-                <w:sz w:val="20"/>
-                <w:szCs w:val="20"/>
-                <w:lang w:eastAsia="pt-BR"/>
-              </w:rPr>
-              <w:t>Administrador do Sistema</w:t>
-            </w:r>
-          </w:p>
-        </w:tc>
-      </w:tr>
-      <w:tr>
-        <w:tblPrEx>
-          <w:tblCellMar>
-            <w:top w:w="0" w:type="dxa"/>
-            <w:bottom w:w="0" w:type="dxa"/>
-          </w:tblCellMar>
-        </w:tblPrEx>
-        <w:tc>
-          <w:tcPr>
-            <w:tcW w:w="3402" w:type="dxa"/>
-            <w:tcBorders>
-              <w:top w:val="single" w:sz="4" w:space="0" w:color="000000"/>
-              <w:left w:val="single" w:sz="4" w:space="0" w:color="000000"/>
-              <w:bottom w:val="single" w:sz="4" w:space="0" w:color="000000"/>
-              <w:right w:val="single" w:sz="4" w:space="0" w:color="000000"/>
-            </w:tcBorders>
-            <w:tcMar>
-              <w:top w:w="0" w:type="dxa"/>
-              <w:left w:w="108" w:type="dxa"/>
-              <w:bottom w:w="0" w:type="dxa"/>
-              <w:right w:w="108" w:type="dxa"/>
-            </w:tcMar>
-          </w:tcPr>
-          <w:p>
-            <w:pPr>
-              <w:pStyle w:val="Standard"/>
-              <w:spacing w:after="0" w:line="360" w:lineRule="auto"/>
-              <w:rPr>
-                <w:rFonts w:ascii="Arial" w:eastAsia="Times New Roman" w:hAnsi="Arial" w:cs="Arial"/>
-                <w:sz w:val="20"/>
-                <w:szCs w:val="20"/>
-                <w:lang w:eastAsia="pt-BR"/>
-              </w:rPr>
-            </w:pPr>
-            <w:r>
-              <w:rPr>
-                <w:rFonts w:ascii="Arial" w:eastAsia="Times New Roman" w:hAnsi="Arial" w:cs="Arial"/>
-                <w:sz w:val="20"/>
-                <w:szCs w:val="20"/>
-                <w:lang w:eastAsia="pt-BR"/>
-              </w:rPr>
-              <w:t>Administrador (sistema)</w:t>
-            </w:r>
-          </w:p>
-        </w:tc>
-        <w:tc>
-          <w:tcPr>
-            <w:tcW w:w="6521" w:type="dxa"/>
-            <w:tcBorders>
-              <w:top w:val="single" w:sz="4" w:space="0" w:color="000000"/>
-              <w:left w:val="single" w:sz="4" w:space="0" w:color="000000"/>
-              <w:bottom w:val="single" w:sz="4" w:space="0" w:color="000000"/>
-              <w:right w:val="single" w:sz="4" w:space="0" w:color="000000"/>
-            </w:tcBorders>
-            <w:tcMar>
-              <w:top w:w="0" w:type="dxa"/>
-              <w:left w:w="108" w:type="dxa"/>
-              <w:bottom w:w="0" w:type="dxa"/>
-              <w:right w:w="108" w:type="dxa"/>
-            </w:tcMar>
-          </w:tcPr>
-          <w:p>
-            <w:pPr>
-              <w:pStyle w:val="Standard"/>
-              <w:numPr>
-                <w:ilvl w:val="0"/>
-                <w:numId w:val="33"/>
-              </w:numPr>
-              <w:spacing w:after="0" w:line="360" w:lineRule="auto"/>
-              <w:rPr>
-                <w:rFonts w:ascii="Arial" w:eastAsia="Times New Roman" w:hAnsi="Arial" w:cs="Arial"/>
-                <w:sz w:val="20"/>
-                <w:szCs w:val="20"/>
-                <w:lang w:eastAsia="pt-BR"/>
-              </w:rPr>
-            </w:pPr>
-            <w:r>
-              <w:rPr>
-                <w:rFonts w:ascii="Arial" w:eastAsia="Times New Roman" w:hAnsi="Arial" w:cs="Arial"/>
-                <w:sz w:val="20"/>
-                <w:szCs w:val="20"/>
-                <w:lang w:eastAsia="pt-BR"/>
-              </w:rPr>
-              <w:t>Administrador do Sistema</w:t>
-            </w:r>
-          </w:p>
-        </w:tc>
-      </w:tr>
-    </w:tbl>
-    <w:p>
-      <w:pPr>
-        <w:pStyle w:val="Ttulo1"/>
-      </w:pPr>
-      <w:bookmarkStart w:id="33" w:name="__RefHeading___Toc287451842"/>
-      <w:r>
-        <w:t>Necessidades de Documentação</w:t>
-      </w:r>
-      <w:bookmarkEnd w:id="33"/>
-    </w:p>
-    <w:p>
-      <w:pPr>
-        <w:pStyle w:val="Standard"/>
-        <w:spacing w:before="280" w:after="280" w:line="360" w:lineRule="auto"/>
-        <w:ind w:firstLine="432"/>
-        <w:rPr>
-          <w:rFonts w:ascii="Arial" w:eastAsia="Times New Roman" w:hAnsi="Arial" w:cs="Arial"/>
-          <w:sz w:val="20"/>
-          <w:szCs w:val="20"/>
-          <w:lang w:eastAsia="pt-BR"/>
-        </w:rPr>
-      </w:pPr>
       <w:r>
         <w:rPr>
           <w:rFonts w:ascii="Arial" w:eastAsia="Times New Roman" w:hAnsi="Arial" w:cs="Arial"/>
@@ -7681,79 +7344,71 @@
           <w:szCs w:val="20"/>
           <w:lang w:eastAsia="pt-BR"/>
         </w:rPr>
-        <w:t>Documentação destinada a Documentação geral do Projeto GSM, para o modulo SISSEC – sistema de controle de acesso e segurança.</w:t>
+        <w:t>Sistema de Fidelidade Coma Bem.</w:t>
       </w:r>
+    </w:p>
+    <w:p>
+      <w:pPr>
+        <w:pStyle w:val="Ttulo3"/>
+      </w:pPr>
+      <w:bookmarkStart w:id="25" w:name="__RefHeading___Toc287451843"/>
+      <w:r>
+        <w:t>Manual do Usuário</w:t>
+      </w:r>
+      <w:bookmarkEnd w:id="25"/>
     </w:p>
     <w:p>
       <w:pPr>
         <w:pStyle w:val="Standard"/>
         <w:spacing w:before="280" w:after="280" w:line="360" w:lineRule="auto"/>
         <w:ind w:firstLine="432"/>
+        <w:rPr>
+          <w:color w:val="000000" w:themeColor="text1"/>
+        </w:rPr>
       </w:pPr>
       <w:r>
         <w:rPr>
           <w:rFonts w:ascii="Arial" w:eastAsia="Times New Roman" w:hAnsi="Arial" w:cs="Arial"/>
-          <w:color w:val="FF0000"/>
+          <w:color w:val="000000" w:themeColor="text1"/>
           <w:sz w:val="20"/>
           <w:szCs w:val="20"/>
           <w:lang w:eastAsia="pt-BR"/>
         </w:rPr>
-        <w:t>Adicionar na próxima iteração.</w:t>
+        <w:t>Disponibilizado em documento separado.</w:t>
       </w:r>
     </w:p>
     <w:p>
       <w:pPr>
         <w:pStyle w:val="Ttulo3"/>
       </w:pPr>
-      <w:bookmarkStart w:id="34" w:name="__RefHeading___Toc287451843"/>
+      <w:bookmarkStart w:id="26" w:name="__RefHeading___Toc287451845"/>
       <w:r>
-        <w:t>Manual do Usuário</w:t>
+        <w:t>Manual de Instalação e Configuração</w:t>
       </w:r>
-      <w:bookmarkEnd w:id="34"/>
+      <w:bookmarkEnd w:id="26"/>
     </w:p>
     <w:p>
       <w:pPr>
         <w:pStyle w:val="Standard"/>
         <w:spacing w:before="280" w:after="280" w:line="360" w:lineRule="auto"/>
         <w:ind w:firstLine="432"/>
-      </w:pPr>
-      <w:r>
         <w:rPr>
           <w:rFonts w:ascii="Arial" w:eastAsia="Times New Roman" w:hAnsi="Arial" w:cs="Arial"/>
-          <w:color w:val="FF0000"/>
+          <w:color w:val="000000" w:themeColor="text1"/>
           <w:sz w:val="20"/>
           <w:szCs w:val="20"/>
           <w:lang w:eastAsia="pt-BR"/>
         </w:rPr>
-        <w:t>Adicionar na próxima iteração.</w:t>
-      </w:r>
-    </w:p>
-    <w:p>
-      <w:pPr>
-        <w:pStyle w:val="Ttulo3"/>
-      </w:pPr>
-      <w:bookmarkStart w:id="35" w:name="__RefHeading___Toc287451844"/>
-      <w:r>
-        <w:t>Ajuda On-Line</w:t>
-      </w:r>
-      <w:bookmarkEnd w:id="35"/>
-    </w:p>
-    <w:p>
-      <w:pPr>
-        <w:pStyle w:val="Standard"/>
-        <w:spacing w:before="280" w:after="280" w:line="360" w:lineRule="auto"/>
-        <w:ind w:firstLine="432"/>
       </w:pPr>
       <w:r>
         <w:rPr>
           <w:rFonts w:ascii="Arial" w:eastAsia="Times New Roman" w:hAnsi="Arial" w:cs="Arial"/>
-          <w:color w:val="FF0000"/>
+          <w:color w:val="000000" w:themeColor="text1"/>
           <w:sz w:val="20"/>
           <w:szCs w:val="20"/>
           <w:lang w:eastAsia="pt-BR"/>
         </w:rPr>
-        <w:lastRenderedPageBreak/>
-        <w:t>Adicionar na próxima iteração.</w:t>
+        <w:t>Disponibilizado em documento separado.</w:t>
       </w:r>
     </w:p>
     <w:p>
@@ -7762,11 +7417,11 @@
         <w:spacing w:before="280" w:after="280" w:line="360" w:lineRule="auto"/>
         <w:ind w:firstLine="432"/>
         <w:rPr>
-          <w:rFonts w:ascii="Arial" w:hAnsi="Arial" w:cs="Arial"/>
-          <w:b/>
-          <w:color w:val="FF0000"/>
+          <w:rFonts w:ascii="Arial" w:eastAsia="Times New Roman" w:hAnsi="Arial" w:cs="Arial"/>
+          <w:color w:val="000000" w:themeColor="text1"/>
           <w:sz w:val="20"/>
           <w:szCs w:val="20"/>
+          <w:lang w:eastAsia="pt-BR"/>
         </w:rPr>
       </w:pPr>
     </w:p>
@@ -7776,50 +7431,19 @@
         <w:spacing w:before="280" w:after="280" w:line="360" w:lineRule="auto"/>
         <w:ind w:firstLine="432"/>
         <w:rPr>
-          <w:rFonts w:ascii="Arial" w:hAnsi="Arial" w:cs="Arial"/>
-          <w:b/>
-          <w:color w:val="FF0000"/>
-          <w:sz w:val="20"/>
-          <w:szCs w:val="20"/>
+          <w:color w:val="000000" w:themeColor="text1"/>
         </w:rPr>
       </w:pPr>
     </w:p>
     <w:p>
       <w:pPr>
-        <w:pStyle w:val="Ttulo3"/>
-      </w:pPr>
-      <w:bookmarkStart w:id="36" w:name="__RefHeading___Toc287451845"/>
-      <w:r>
-        <w:t>Manual de Instalação e Configuração</w:t>
-      </w:r>
-      <w:bookmarkEnd w:id="36"/>
-    </w:p>
-    <w:p>
-      <w:pPr>
-        <w:pStyle w:val="Standard"/>
-        <w:spacing w:before="280" w:after="280" w:line="360" w:lineRule="auto"/>
-        <w:ind w:firstLine="432"/>
-      </w:pPr>
-      <w:r>
-        <w:rPr>
-          <w:rFonts w:ascii="Arial" w:eastAsia="Times New Roman" w:hAnsi="Arial" w:cs="Arial"/>
-          <w:color w:val="FF0000"/>
-          <w:sz w:val="20"/>
-          <w:szCs w:val="20"/>
-          <w:lang w:eastAsia="pt-BR"/>
-        </w:rPr>
-        <w:t>Adicionar na próxima iteração.</w:t>
-      </w:r>
-    </w:p>
-    <w:p>
-      <w:pPr>
         <w:pStyle w:val="Ttulo1"/>
       </w:pPr>
-      <w:bookmarkStart w:id="37" w:name="__RefHeading___Toc287451846"/>
+      <w:bookmarkStart w:id="27" w:name="__RefHeading___Toc287451846"/>
       <w:r>
         <w:t>Aprovação do Documento</w:t>
       </w:r>
-      <w:bookmarkEnd w:id="37"/>
+      <w:bookmarkEnd w:id="27"/>
     </w:p>
     <w:tbl>
       <w:tblPr>
@@ -7838,12 +7462,6 @@
         <w:gridCol w:w="2481"/>
       </w:tblGrid>
       <w:tr>
-        <w:tblPrEx>
-          <w:tblCellMar>
-            <w:top w:w="0" w:type="dxa"/>
-            <w:bottom w:w="0" w:type="dxa"/>
-          </w:tblCellMar>
-        </w:tblPrEx>
         <w:tc>
           <w:tcPr>
             <w:tcW w:w="2372" w:type="dxa"/>
@@ -7994,12 +7612,6 @@
         </w:tc>
       </w:tr>
       <w:tr>
-        <w:tblPrEx>
-          <w:tblCellMar>
-            <w:top w:w="0" w:type="dxa"/>
-            <w:bottom w:w="0" w:type="dxa"/>
-          </w:tblCellMar>
-        </w:tblPrEx>
         <w:tc>
           <w:tcPr>
             <w:tcW w:w="2372" w:type="dxa"/>
@@ -8139,12 +7751,6 @@
         </w:tc>
       </w:tr>
       <w:tr>
-        <w:tblPrEx>
-          <w:tblCellMar>
-            <w:top w:w="0" w:type="dxa"/>
-            <w:bottom w:w="0" w:type="dxa"/>
-          </w:tblCellMar>
-        </w:tblPrEx>
         <w:tc>
           <w:tcPr>
             <w:tcW w:w="2372" w:type="dxa"/>
@@ -8297,8 +7903,11 @@
       </w:pPr>
     </w:p>
     <w:sectPr>
+      <w:footerReference w:type="even" r:id="rId8"/>
+      <w:footerReference w:type="default" r:id="rId9"/>
       <w:pgSz w:w="11906" w:h="16838"/>
       <w:pgMar w:top="1417" w:right="991" w:bottom="1417" w:left="1134" w:header="720" w:footer="720" w:gutter="0"/>
+      <w:pgNumType w:start="1"/>
       <w:cols w:space="720"/>
     </w:sectPr>
   </w:body>
@@ -8322,6 +7931,122 @@
     </w:p>
   </w:endnote>
 </w:endnotes>
+</file>
+
+<file path=word/footer1.xml><?xml version="1.0" encoding="utf-8"?>
+<w:ftr xmlns:wpc="http://schemas.microsoft.com/office/word/2010/wordprocessingCanvas" xmlns:cx="http://schemas.microsoft.com/office/drawing/2014/chartex" xmlns:cx1="http://schemas.microsoft.com/office/drawing/2015/9/8/chartex" xmlns:cx2="http://schemas.microsoft.com/office/drawing/2015/10/21/chartex" xmlns:cx3="http://schemas.microsoft.com/office/drawing/2016/5/9/chartex" xmlns:cx4="http://schemas.microsoft.com/office/drawing/2016/5/10/chartex" xmlns:cx5="http://schemas.microsoft.com/office/drawing/2016/5/11/chartex" xmlns:cx6="http://schemas.microsoft.com/office/drawing/2016/5/12/chartex" xmlns:cx7="http://schemas.microsoft.com/office/drawing/2016/5/13/chartex" xmlns:cx8="http://schemas.microsoft.com/office/drawing/2016/5/14/chartex" xmlns:mc="http://schemas.openxmlformats.org/markup-compatibility/2006" xmlns:aink="http://schemas.microsoft.com/office/drawing/2016/ink" xmlns:am3d="http://schemas.microsoft.com/office/drawing/2017/model3d" xmlns:o="urn:schemas-microsoft-com:office:office" xmlns:oel="http://schemas.microsoft.com/office/2019/extlst" xmlns:r="http://schemas.openxmlformats.org/officeDocument/2006/relationships" xmlns:m="http://schemas.openxmlformats.org/officeDocument/2006/math" xmlns:v="urn:schemas-microsoft-com:vml" xmlns:wp14="http://schemas.microsoft.com/office/word/2010/wordprocessingDrawing" xmlns:wp="http://schemas.openxmlformats.org/drawingml/2006/wordprocessingDrawing" xmlns:w10="urn:schemas-microsoft-com:office:word" xmlns:w="http://schemas.openxmlformats.org/wordprocessingml/2006/main" xmlns:w14="http://schemas.microsoft.com/office/word/2010/wordml" xmlns:w15="http://schemas.microsoft.com/office/word/2012/wordml" xmlns:w16cex="http://schemas.microsoft.com/office/word/2018/wordml/cex" xmlns:w16cid="http://schemas.microsoft.com/office/word/2016/wordml/cid" xmlns:w16="http://schemas.microsoft.com/office/word/2018/wordml" xmlns:w16du="http://schemas.microsoft.com/office/word/2023/wordml/word16du" xmlns:w16sdtdh="http://schemas.microsoft.com/office/word/2020/wordml/sdtdatahash" xmlns:w16se="http://schemas.microsoft.com/office/word/2015/wordml/symex" xmlns:wpg="http://schemas.microsoft.com/office/word/2010/wordprocessingGroup" xmlns:wpi="http://schemas.microsoft.com/office/word/2010/wordprocessingInk" xmlns:wne="http://schemas.microsoft.com/office/word/2006/wordml" xmlns:wps="http://schemas.microsoft.com/office/word/2010/wordprocessingShape" mc:Ignorable="w14 w15 w16se w16cid w16 w16cex w16sdtdh w16du wp14">
+  <w:sdt>
+    <w:sdtPr>
+      <w:rPr>
+        <w:rStyle w:val="Nmerodepgina"/>
+      </w:rPr>
+      <w:id w:val="-1849013677"/>
+      <w:docPartObj>
+        <w:docPartGallery w:val="Page Numbers (Bottom of Page)"/>
+        <w:docPartUnique/>
+      </w:docPartObj>
+    </w:sdtPr>
+    <w:sdtContent>
+      <w:p>
+        <w:pPr>
+          <w:pStyle w:val="Rodap"/>
+          <w:framePr w:wrap="none" w:vAnchor="text" w:hAnchor="margin" w:xAlign="center" w:y="1"/>
+          <w:rPr>
+            <w:rStyle w:val="Nmerodepgina"/>
+          </w:rPr>
+        </w:pPr>
+        <w:r>
+          <w:rPr>
+            <w:rStyle w:val="Nmerodepgina"/>
+          </w:rPr>
+          <w:fldChar w:fldCharType="begin"/>
+        </w:r>
+        <w:r>
+          <w:rPr>
+            <w:rStyle w:val="Nmerodepgina"/>
+          </w:rPr>
+          <w:instrText xml:space="preserve"> PAGE </w:instrText>
+        </w:r>
+        <w:r>
+          <w:rPr>
+            <w:rStyle w:val="Nmerodepgina"/>
+          </w:rPr>
+          <w:fldChar w:fldCharType="end"/>
+        </w:r>
+      </w:p>
+    </w:sdtContent>
+  </w:sdt>
+  <w:p>
+    <w:pPr>
+      <w:pStyle w:val="Rodap"/>
+    </w:pPr>
+  </w:p>
+</w:ftr>
+</file>
+
+<file path=word/footer2.xml><?xml version="1.0" encoding="utf-8"?>
+<w:ftr xmlns:wpc="http://schemas.microsoft.com/office/word/2010/wordprocessingCanvas" xmlns:cx="http://schemas.microsoft.com/office/drawing/2014/chartex" xmlns:cx1="http://schemas.microsoft.com/office/drawing/2015/9/8/chartex" xmlns:cx2="http://schemas.microsoft.com/office/drawing/2015/10/21/chartex" xmlns:cx3="http://schemas.microsoft.com/office/drawing/2016/5/9/chartex" xmlns:cx4="http://schemas.microsoft.com/office/drawing/2016/5/10/chartex" xmlns:cx5="http://schemas.microsoft.com/office/drawing/2016/5/11/chartex" xmlns:cx6="http://schemas.microsoft.com/office/drawing/2016/5/12/chartex" xmlns:cx7="http://schemas.microsoft.com/office/drawing/2016/5/13/chartex" xmlns:cx8="http://schemas.microsoft.com/office/drawing/2016/5/14/chartex" xmlns:mc="http://schemas.openxmlformats.org/markup-compatibility/2006" xmlns:aink="http://schemas.microsoft.com/office/drawing/2016/ink" xmlns:am3d="http://schemas.microsoft.com/office/drawing/2017/model3d" xmlns:o="urn:schemas-microsoft-com:office:office" xmlns:oel="http://schemas.microsoft.com/office/2019/extlst" xmlns:r="http://schemas.openxmlformats.org/officeDocument/2006/relationships" xmlns:m="http://schemas.openxmlformats.org/officeDocument/2006/math" xmlns:v="urn:schemas-microsoft-com:vml" xmlns:wp14="http://schemas.microsoft.com/office/word/2010/wordprocessingDrawing" xmlns:wp="http://schemas.openxmlformats.org/drawingml/2006/wordprocessingDrawing" xmlns:w10="urn:schemas-microsoft-com:office:word" xmlns:w="http://schemas.openxmlformats.org/wordprocessingml/2006/main" xmlns:w14="http://schemas.microsoft.com/office/word/2010/wordml" xmlns:w15="http://schemas.microsoft.com/office/word/2012/wordml" xmlns:w16cex="http://schemas.microsoft.com/office/word/2018/wordml/cex" xmlns:w16cid="http://schemas.microsoft.com/office/word/2016/wordml/cid" xmlns:w16="http://schemas.microsoft.com/office/word/2018/wordml" xmlns:w16du="http://schemas.microsoft.com/office/word/2023/wordml/word16du" xmlns:w16sdtdh="http://schemas.microsoft.com/office/word/2020/wordml/sdtdatahash" xmlns:w16se="http://schemas.microsoft.com/office/word/2015/wordml/symex" xmlns:wpg="http://schemas.microsoft.com/office/word/2010/wordprocessingGroup" xmlns:wpi="http://schemas.microsoft.com/office/word/2010/wordprocessingInk" xmlns:wne="http://schemas.microsoft.com/office/word/2006/wordml" xmlns:wps="http://schemas.microsoft.com/office/word/2010/wordprocessingShape" mc:Ignorable="w14 w15 w16se w16cid w16 w16cex w16sdtdh w16du wp14">
+  <w:sdt>
+    <w:sdtPr>
+      <w:rPr>
+        <w:rStyle w:val="Nmerodepgina"/>
+      </w:rPr>
+      <w:id w:val="-1143043245"/>
+      <w:docPartObj>
+        <w:docPartGallery w:val="Page Numbers (Bottom of Page)"/>
+        <w:docPartUnique/>
+      </w:docPartObj>
+    </w:sdtPr>
+    <w:sdtContent>
+      <w:p>
+        <w:pPr>
+          <w:pStyle w:val="Rodap"/>
+          <w:framePr w:wrap="none" w:vAnchor="text" w:hAnchor="margin" w:xAlign="center" w:y="1"/>
+          <w:rPr>
+            <w:rStyle w:val="Nmerodepgina"/>
+          </w:rPr>
+        </w:pPr>
+        <w:r>
+          <w:rPr>
+            <w:rStyle w:val="Nmerodepgina"/>
+          </w:rPr>
+          <w:fldChar w:fldCharType="begin"/>
+        </w:r>
+        <w:r>
+          <w:rPr>
+            <w:rStyle w:val="Nmerodepgina"/>
+          </w:rPr>
+          <w:instrText xml:space="preserve"> PAGE </w:instrText>
+        </w:r>
+        <w:r>
+          <w:rPr>
+            <w:rStyle w:val="Nmerodepgina"/>
+          </w:rPr>
+          <w:fldChar w:fldCharType="separate"/>
+        </w:r>
+        <w:r>
+          <w:rPr>
+            <w:rStyle w:val="Nmerodepgina"/>
+            <w:noProof/>
+          </w:rPr>
+          <w:t>8</w:t>
+        </w:r>
+        <w:r>
+          <w:rPr>
+            <w:rStyle w:val="Nmerodepgina"/>
+          </w:rPr>
+          <w:fldChar w:fldCharType="end"/>
+        </w:r>
+      </w:p>
+    </w:sdtContent>
+  </w:sdt>
+  <w:p>
+    <w:pPr>
+      <w:pStyle w:val="Rodap"/>
+      <w:jc w:val="center"/>
+    </w:pPr>
+  </w:p>
+</w:ftr>
 </file>
 
 <file path=word/footnotes.xml><?xml version="1.0" encoding="utf-8"?>
@@ -10689,47 +10414,36 @@
   </w:num>
   <w:num w:numId="23" w16cid:durableId="1993680047">
     <w:abstractNumId w:val="10"/>
-    <w:lvlOverride w:ilvl="0"/>
   </w:num>
   <w:num w:numId="24" w16cid:durableId="2078816377">
     <w:abstractNumId w:val="9"/>
-    <w:lvlOverride w:ilvl="0"/>
   </w:num>
   <w:num w:numId="25" w16cid:durableId="966356903">
     <w:abstractNumId w:val="3"/>
-    <w:lvlOverride w:ilvl="0"/>
   </w:num>
   <w:num w:numId="26" w16cid:durableId="1319844335">
     <w:abstractNumId w:val="19"/>
-    <w:lvlOverride w:ilvl="0"/>
   </w:num>
   <w:num w:numId="27" w16cid:durableId="1083141254">
     <w:abstractNumId w:val="21"/>
-    <w:lvlOverride w:ilvl="0"/>
   </w:num>
   <w:num w:numId="28" w16cid:durableId="684136559">
     <w:abstractNumId w:val="8"/>
-    <w:lvlOverride w:ilvl="0"/>
   </w:num>
   <w:num w:numId="29" w16cid:durableId="390884374">
     <w:abstractNumId w:val="14"/>
-    <w:lvlOverride w:ilvl="0"/>
   </w:num>
   <w:num w:numId="30" w16cid:durableId="1245139276">
     <w:abstractNumId w:val="5"/>
-    <w:lvlOverride w:ilvl="0"/>
   </w:num>
   <w:num w:numId="31" w16cid:durableId="204567436">
     <w:abstractNumId w:val="11"/>
-    <w:lvlOverride w:ilvl="0"/>
   </w:num>
   <w:num w:numId="32" w16cid:durableId="2106025567">
     <w:abstractNumId w:val="1"/>
-    <w:lvlOverride w:ilvl="0"/>
   </w:num>
   <w:num w:numId="33" w16cid:durableId="582761798">
     <w:abstractNumId w:val="0"/>
-    <w:lvlOverride w:ilvl="0"/>
   </w:num>
 </w:numbering>
 </file>
@@ -12230,6 +11944,14 @@
       </w:numPr>
     </w:pPr>
   </w:style>
+  <w:style w:type="character" w:styleId="Nmerodepgina">
+    <w:name w:val="page number"/>
+    <w:basedOn w:val="Fontepargpadro"/>
+    <w:uiPriority w:val="99"/>
+    <w:semiHidden/>
+    <w:unhideWhenUsed/>
+    <w:rsid w:val="0095475C"/>
+  </w:style>
 </w:styles>
 </file>
 

</xml_diff>